<commit_message>
feat(update): Pruebas ingreso de platos
</commit_message>
<xml_diff>
--- a/Desarrollo/Carta Digital/4. Pruebas/CD-HU-02-T02.docx
+++ b/Desarrollo/Carta Digital/4. Pruebas/CD-HU-02-T02.docx
@@ -1,6 +1,6 @@
 
 <file path=word/document.xml><?xml version="1.0" encoding="utf-8"?>
-<w:document xmlns:wpc="http://schemas.microsoft.com/office/word/2010/wordprocessingCanvas" xmlns:cx="http://schemas.microsoft.com/office/drawing/2014/chartex" xmlns:cx1="http://schemas.microsoft.com/office/drawing/2015/9/8/chartex" xmlns:cx2="http://schemas.microsoft.com/office/drawing/2015/10/21/chartex" xmlns:cx3="http://schemas.microsoft.com/office/drawing/2016/5/9/chartex" xmlns:cx4="http://schemas.microsoft.com/office/drawing/2016/5/10/chartex" xmlns:cx5="http://schemas.microsoft.com/office/drawing/2016/5/11/chartex" xmlns:cx6="http://schemas.microsoft.com/office/drawing/2016/5/12/chartex" xmlns:cx7="http://schemas.microsoft.com/office/drawing/2016/5/13/chartex" xmlns:cx8="http://schemas.microsoft.com/office/drawing/2016/5/14/chartex" xmlns:mc="http://schemas.openxmlformats.org/markup-compatibility/2006" xmlns:aink="http://schemas.microsoft.com/office/drawing/2016/ink" xmlns:am3d="http://schemas.microsoft.com/office/drawing/2017/model3d" xmlns:o="urn:schemas-microsoft-com:office:office" xmlns:r="http://schemas.openxmlformats.org/officeDocument/2006/relationships" xmlns:m="http://schemas.openxmlformats.org/officeDocument/2006/math" xmlns:v="urn:schemas-microsoft-com:vml" xmlns:wp14="http://schemas.microsoft.com/office/word/2010/wordprocessingDrawing" xmlns:wp="http://schemas.openxmlformats.org/drawingml/2006/wordprocessingDrawing" xmlns:w10="urn:schemas-microsoft-com:office:word" xmlns:w="http://schemas.openxmlformats.org/wordprocessingml/2006/main" xmlns:w14="http://schemas.microsoft.com/office/word/2010/wordml" xmlns:w15="http://schemas.microsoft.com/office/word/2012/wordml" xmlns:w16cex="http://schemas.microsoft.com/office/word/2018/wordml/cex" xmlns:w16cid="http://schemas.microsoft.com/office/word/2016/wordml/cid" xmlns:w16="http://schemas.microsoft.com/office/word/2018/wordml" xmlns:w16se="http://schemas.microsoft.com/office/word/2015/wordml/symex" xmlns:wpg="http://schemas.microsoft.com/office/word/2010/wordprocessingGroup" xmlns:wpi="http://schemas.microsoft.com/office/word/2010/wordprocessingInk" xmlns:wne="http://schemas.microsoft.com/office/word/2006/wordml" xmlns:wps="http://schemas.microsoft.com/office/word/2010/wordprocessingShape" mc:Ignorable="w14 w15 w16se w16cid w16 w16cex wp14">
+<w:document xmlns:wpc="http://schemas.microsoft.com/office/word/2010/wordprocessingCanvas" xmlns:cx="http://schemas.microsoft.com/office/drawing/2014/chartex" xmlns:cx1="http://schemas.microsoft.com/office/drawing/2015/9/8/chartex" xmlns:cx2="http://schemas.microsoft.com/office/drawing/2015/10/21/chartex" xmlns:cx3="http://schemas.microsoft.com/office/drawing/2016/5/9/chartex" xmlns:cx4="http://schemas.microsoft.com/office/drawing/2016/5/10/chartex" xmlns:cx5="http://schemas.microsoft.com/office/drawing/2016/5/11/chartex" xmlns:cx6="http://schemas.microsoft.com/office/drawing/2016/5/12/chartex" xmlns:cx7="http://schemas.microsoft.com/office/drawing/2016/5/13/chartex" xmlns:cx8="http://schemas.microsoft.com/office/drawing/2016/5/14/chartex" xmlns:mc="http://schemas.openxmlformats.org/markup-compatibility/2006" xmlns:aink="http://schemas.microsoft.com/office/drawing/2016/ink" xmlns:am3d="http://schemas.microsoft.com/office/drawing/2017/model3d" xmlns:o="urn:schemas-microsoft-com:office:office" xmlns:r="http://schemas.openxmlformats.org/officeDocument/2006/relationships" xmlns:m="http://schemas.openxmlformats.org/officeDocument/2006/math" xmlns:v="urn:schemas-microsoft-com:vml" xmlns:wp14="http://schemas.microsoft.com/office/word/2010/wordprocessingDrawing" xmlns:wp="http://schemas.openxmlformats.org/drawingml/2006/wordprocessingDrawing" xmlns:w10="urn:schemas-microsoft-com:office:word" xmlns:w="http://schemas.openxmlformats.org/wordprocessingml/2006/main" xmlns:w14="http://schemas.microsoft.com/office/word/2010/wordml" xmlns:w15="http://schemas.microsoft.com/office/word/2012/wordml" xmlns:w16cex="http://schemas.microsoft.com/office/word/2018/wordml/cex" xmlns:w16cid="http://schemas.microsoft.com/office/word/2016/wordml/cid" xmlns:w16="http://schemas.microsoft.com/office/word/2018/wordml" xmlns:w16sdtdh="http://schemas.microsoft.com/office/word/2020/wordml/sdtdatahash" xmlns:w16se="http://schemas.microsoft.com/office/word/2015/wordml/symex" xmlns:wpg="http://schemas.microsoft.com/office/word/2010/wordprocessingGroup" xmlns:wpi="http://schemas.microsoft.com/office/word/2010/wordprocessingInk" xmlns:wne="http://schemas.microsoft.com/office/word/2006/wordml" xmlns:wps="http://schemas.microsoft.com/office/word/2010/wordprocessingShape" mc:Ignorable="w14 w15 w16se w16cid w16 w16cex w16sdtdh wp14">
   <w:body>
     <w:p>
       <w:pPr>
@@ -175,19 +175,7 @@
               <w:rPr>
                 <w:b/>
               </w:rPr>
-              <w:t>[CD_CDP_00</w:t>
-            </w:r>
-            <w:r>
-              <w:rPr>
-                <w:b/>
-              </w:rPr>
-              <w:t>2</w:t>
-            </w:r>
-            <w:r>
-              <w:rPr>
-                <w:b/>
-              </w:rPr>
-              <w:t>]</w:t>
+              <w:t>[CD_CDP_002]</w:t>
             </w:r>
           </w:p>
         </w:tc>
@@ -447,10 +435,10 @@
               <w:t>ueba de</w:t>
             </w:r>
             <w:r>
-              <w:t xml:space="preserve"> la funcionalidad de registro de </w:t>
-            </w:r>
-            <w:r>
-              <w:t>usuarios</w:t>
+              <w:t xml:space="preserve"> la funcionalidad </w:t>
+            </w:r>
+            <w:r>
+              <w:t>de cerrar sesión.</w:t>
             </w:r>
           </w:p>
         </w:tc>
@@ -544,13 +532,13 @@
               <w:t>comprobará</w:t>
             </w:r>
             <w:r>
-              <w:t xml:space="preserve"> el correcto funcionamiento del </w:t>
-            </w:r>
-            <w:r>
-              <w:t xml:space="preserve">módulo de </w:t>
-            </w:r>
-            <w:r>
-              <w:t>registro de usuario</w:t>
+              <w:t xml:space="preserve"> el correcto funcionamiento </w:t>
+            </w:r>
+            <w:r>
+              <w:t xml:space="preserve">de </w:t>
+            </w:r>
+            <w:r>
+              <w:t>terminar sesión</w:t>
             </w:r>
             <w:r>
               <w:t>.</w:t>
@@ -1234,7 +1222,6 @@
             <w:pPr>
               <w:spacing w:before="240" w:after="240"/>
             </w:pPr>
-            <w:proofErr w:type="spellStart"/>
             <w:r>
               <w:rPr>
                 <w:b/>
@@ -1242,21 +1229,14 @@
               </w:rPr>
               <w:t>username</w:t>
             </w:r>
-            <w:proofErr w:type="spellEnd"/>
-            <w:r>
-              <w:t xml:space="preserve">: </w:t>
-            </w:r>
-            <w:proofErr w:type="spellStart"/>
-            <w:r>
-              <w:t>admin</w:t>
-            </w:r>
-            <w:proofErr w:type="spellEnd"/>
-          </w:p>
-          <w:p>
-            <w:pPr>
-              <w:spacing w:before="240" w:after="240"/>
-            </w:pPr>
-            <w:proofErr w:type="spellStart"/>
+            <w:r>
+              <w:t>: admin</w:t>
+            </w:r>
+          </w:p>
+          <w:p>
+            <w:pPr>
+              <w:spacing w:before="240" w:after="240"/>
+            </w:pPr>
             <w:r>
               <w:rPr>
                 <w:b/>
@@ -1264,7 +1244,6 @@
               </w:rPr>
               <w:t>password</w:t>
             </w:r>
-            <w:proofErr w:type="spellEnd"/>
             <w:r>
               <w:t>: admin2021</w:t>
             </w:r>
@@ -1376,11 +1355,7 @@
               <w:spacing w:before="240" w:after="240"/>
             </w:pPr>
             <w:r>
-              <w:t xml:space="preserve">No se consumieron correctamente la API de inicio de </w:t>
-            </w:r>
-            <w:proofErr w:type="spellStart"/>
-            <w:r>
-              <w:t>sesi</w:t>
+              <w:t>No se consumieron correctamente la API de inicio de sesi</w:t>
             </w:r>
             <w:r>
               <w:rPr>
@@ -1388,7 +1363,6 @@
               </w:rPr>
               <w:t>ó</w:t>
             </w:r>
-            <w:proofErr w:type="spellEnd"/>
             <w:r>
               <w:t>n</w:t>
             </w:r>
@@ -1516,11 +1490,7 @@
               </w:rPr>
             </w:pPr>
             <w:r>
-              <w:t xml:space="preserve">Vista de Inicio de </w:t>
-            </w:r>
-            <w:proofErr w:type="spellStart"/>
-            <w:r>
-              <w:t>Sesi</w:t>
+              <w:t>Vista de Inicio de Sesi</w:t>
             </w:r>
             <w:r>
               <w:rPr>
@@ -1528,7 +1498,6 @@
               </w:rPr>
               <w:t>ón</w:t>
             </w:r>
-            <w:proofErr w:type="spellEnd"/>
           </w:p>
         </w:tc>
         <w:tc>
@@ -1990,14 +1959,12 @@
                 <w:color w:val="1F497D" w:themeColor="text2"/>
               </w:rPr>
             </w:pPr>
-            <w:proofErr w:type="spellStart"/>
             <w:r>
               <w:rPr>
                 <w:color w:val="1F497D" w:themeColor="text2"/>
               </w:rPr>
               <w:t>admin</w:t>
             </w:r>
-            <w:proofErr w:type="spellEnd"/>
           </w:p>
         </w:tc>
         <w:tc>
@@ -2083,7 +2050,6 @@
                 <w:color w:val="1F497D" w:themeColor="text2"/>
               </w:rPr>
             </w:pPr>
-            <w:proofErr w:type="spellStart"/>
             <w:r>
               <w:rPr>
                 <w:b/>
@@ -2091,7 +2057,6 @@
               </w:rPr>
               <w:t>Password</w:t>
             </w:r>
-            <w:proofErr w:type="spellEnd"/>
           </w:p>
         </w:tc>
         <w:tc>
@@ -2180,6 +2145,2387 @@
         </w:tc>
       </w:tr>
     </w:tbl>
+    <w:p>
+      <w:pPr>
+        <w:spacing w:before="240" w:after="240"/>
+        <w:rPr>
+          <w:b/>
+          <w:color w:val="FF0000"/>
+          <w:highlight w:val="yellow"/>
+          <w:u w:val="single"/>
+          <w:lang w:val="en-US"/>
+        </w:rPr>
+      </w:pPr>
+    </w:p>
+    <w:p>
+      <w:pPr>
+        <w:spacing w:before="240" w:after="240"/>
+        <w:rPr>
+          <w:b/>
+          <w:color w:val="FF0000"/>
+          <w:highlight w:val="yellow"/>
+          <w:u w:val="single"/>
+          <w:lang w:val="en-US"/>
+        </w:rPr>
+      </w:pPr>
+    </w:p>
+    <w:p>
+      <w:pPr>
+        <w:spacing w:before="240" w:after="240"/>
+        <w:rPr>
+          <w:b/>
+          <w:color w:val="FF0000"/>
+          <w:highlight w:val="yellow"/>
+          <w:u w:val="single"/>
+          <w:lang w:val="en-US"/>
+        </w:rPr>
+      </w:pPr>
+    </w:p>
+    <w:p>
+      <w:pPr>
+        <w:spacing w:before="240" w:after="240"/>
+        <w:rPr>
+          <w:b/>
+          <w:color w:val="FF0000"/>
+          <w:highlight w:val="yellow"/>
+          <w:u w:val="single"/>
+          <w:lang w:val="en-US"/>
+        </w:rPr>
+      </w:pPr>
+    </w:p>
+    <w:p>
+      <w:pPr>
+        <w:spacing w:before="240" w:after="240"/>
+        <w:rPr>
+          <w:b/>
+          <w:color w:val="FF0000"/>
+          <w:highlight w:val="yellow"/>
+          <w:u w:val="single"/>
+          <w:lang w:val="en-US"/>
+        </w:rPr>
+      </w:pPr>
+    </w:p>
+    <w:p>
+      <w:pPr>
+        <w:spacing w:before="240" w:after="240"/>
+        <w:rPr>
+          <w:b/>
+          <w:color w:val="FF0000"/>
+          <w:highlight w:val="yellow"/>
+          <w:u w:val="single"/>
+          <w:lang w:val="en-US"/>
+        </w:rPr>
+      </w:pPr>
+    </w:p>
+    <w:p>
+      <w:pPr>
+        <w:spacing w:before="240" w:after="240"/>
+        <w:rPr>
+          <w:b/>
+          <w:color w:val="FF0000"/>
+          <w:highlight w:val="yellow"/>
+          <w:u w:val="single"/>
+          <w:lang w:val="en-US"/>
+        </w:rPr>
+      </w:pPr>
+    </w:p>
+    <w:p>
+      <w:pPr>
+        <w:spacing w:before="240" w:after="240"/>
+        <w:rPr>
+          <w:b/>
+          <w:color w:val="FF0000"/>
+          <w:highlight w:val="yellow"/>
+          <w:u w:val="single"/>
+          <w:lang w:val="en-US"/>
+        </w:rPr>
+      </w:pPr>
+    </w:p>
+    <w:p>
+      <w:pPr>
+        <w:spacing w:before="240" w:after="240"/>
+        <w:rPr>
+          <w:b/>
+          <w:color w:val="FF0000"/>
+          <w:highlight w:val="yellow"/>
+          <w:u w:val="single"/>
+          <w:lang w:val="en-US"/>
+        </w:rPr>
+      </w:pPr>
+    </w:p>
+    <w:p>
+      <w:pPr>
+        <w:spacing w:before="240" w:after="240"/>
+        <w:rPr>
+          <w:b/>
+          <w:color w:val="FF0000"/>
+          <w:highlight w:val="yellow"/>
+          <w:u w:val="single"/>
+          <w:lang w:val="en-US"/>
+        </w:rPr>
+      </w:pPr>
+    </w:p>
+    <w:p>
+      <w:pPr>
+        <w:spacing w:before="240" w:after="240"/>
+        <w:rPr>
+          <w:b/>
+          <w:color w:val="FF0000"/>
+          <w:highlight w:val="yellow"/>
+          <w:u w:val="single"/>
+          <w:lang w:val="en-US"/>
+        </w:rPr>
+      </w:pPr>
+    </w:p>
+    <w:p>
+      <w:pPr>
+        <w:spacing w:before="240" w:after="240"/>
+        <w:rPr>
+          <w:b/>
+          <w:color w:val="FF0000"/>
+          <w:highlight w:val="yellow"/>
+          <w:u w:val="single"/>
+          <w:lang w:val="en-US"/>
+        </w:rPr>
+      </w:pPr>
+    </w:p>
+    <w:p>
+      <w:pPr>
+        <w:spacing w:before="240" w:after="240"/>
+        <w:rPr>
+          <w:b/>
+          <w:color w:val="FF0000"/>
+          <w:highlight w:val="yellow"/>
+          <w:u w:val="single"/>
+          <w:lang w:val="en-US"/>
+        </w:rPr>
+      </w:pPr>
+    </w:p>
+    <w:p>
+      <w:pPr>
+        <w:spacing w:before="240" w:after="240"/>
+        <w:rPr>
+          <w:b/>
+          <w:color w:val="FF0000"/>
+          <w:highlight w:val="yellow"/>
+          <w:u w:val="single"/>
+          <w:lang w:val="en-US"/>
+        </w:rPr>
+      </w:pPr>
+    </w:p>
+    <w:p>
+      <w:pPr>
+        <w:spacing w:before="240" w:after="240"/>
+        <w:rPr>
+          <w:b/>
+          <w:color w:val="FF0000"/>
+          <w:highlight w:val="yellow"/>
+          <w:u w:val="single"/>
+          <w:lang w:val="en-US"/>
+        </w:rPr>
+      </w:pPr>
+    </w:p>
+    <w:p>
+      <w:pPr>
+        <w:spacing w:before="240" w:after="240"/>
+        <w:rPr>
+          <w:b/>
+          <w:color w:val="FF0000"/>
+          <w:highlight w:val="yellow"/>
+          <w:u w:val="single"/>
+          <w:lang w:val="en-US"/>
+        </w:rPr>
+      </w:pPr>
+    </w:p>
+    <w:p>
+      <w:pPr>
+        <w:spacing w:before="240" w:after="240"/>
+        <w:rPr>
+          <w:b/>
+          <w:color w:val="FF0000"/>
+          <w:highlight w:val="yellow"/>
+          <w:u w:val="single"/>
+          <w:lang w:val="en-US"/>
+        </w:rPr>
+      </w:pPr>
+    </w:p>
+    <w:p>
+      <w:pPr>
+        <w:spacing w:before="240" w:after="240"/>
+        <w:rPr>
+          <w:b/>
+          <w:color w:val="FF0000"/>
+          <w:highlight w:val="yellow"/>
+          <w:u w:val="single"/>
+          <w:lang w:val="en-US"/>
+        </w:rPr>
+      </w:pPr>
+    </w:p>
+    <w:p>
+      <w:pPr>
+        <w:spacing w:before="240" w:after="240"/>
+        <w:rPr>
+          <w:b/>
+          <w:color w:val="1F497D" w:themeColor="text2"/>
+          <w:u w:val="single"/>
+        </w:rPr>
+      </w:pPr>
+      <w:r>
+        <w:rPr>
+          <w:b/>
+          <w:color w:val="1F497D" w:themeColor="text2"/>
+          <w:u w:val="single"/>
+        </w:rPr>
+        <w:lastRenderedPageBreak/>
+        <w:t xml:space="preserve">FICHA DE DISEÑO DEL CASO DE PRUEBA </w:t>
+      </w:r>
+      <w:r>
+        <w:rPr>
+          <w:b/>
+          <w:color w:val="1F497D" w:themeColor="text2"/>
+          <w:u w:val="single"/>
+        </w:rPr>
+        <w:t>2</w:t>
+      </w:r>
+    </w:p>
+    <w:tbl>
+      <w:tblPr>
+        <w:tblW w:w="9025" w:type="dxa"/>
+        <w:tblBorders>
+          <w:top w:val="nil"/>
+          <w:left w:val="nil"/>
+          <w:bottom w:val="nil"/>
+          <w:right w:val="nil"/>
+          <w:insideH w:val="nil"/>
+          <w:insideV w:val="nil"/>
+        </w:tblBorders>
+        <w:tblLayout w:type="fixed"/>
+        <w:tblLook w:val="0600" w:firstRow="0" w:lastRow="0" w:firstColumn="0" w:lastColumn="0" w:noHBand="1" w:noVBand="1"/>
+      </w:tblPr>
+      <w:tblGrid>
+        <w:gridCol w:w="4879"/>
+        <w:gridCol w:w="4146"/>
+      </w:tblGrid>
+      <w:tr>
+        <w:trPr>
+          <w:trHeight w:val="945"/>
+        </w:trPr>
+        <w:tc>
+          <w:tcPr>
+            <w:tcW w:w="9025" w:type="dxa"/>
+            <w:gridSpan w:val="2"/>
+            <w:tcBorders>
+              <w:top w:val="single" w:sz="8" w:space="0" w:color="000000"/>
+              <w:left w:val="single" w:sz="8" w:space="0" w:color="000000"/>
+              <w:bottom w:val="single" w:sz="8" w:space="0" w:color="000000"/>
+              <w:right w:val="single" w:sz="8" w:space="0" w:color="000000"/>
+            </w:tcBorders>
+            <w:shd w:val="clear" w:color="auto" w:fill="auto"/>
+            <w:tcMar>
+              <w:top w:w="100" w:type="dxa"/>
+              <w:left w:w="100" w:type="dxa"/>
+              <w:bottom w:w="100" w:type="dxa"/>
+              <w:right w:w="100" w:type="dxa"/>
+            </w:tcMar>
+          </w:tcPr>
+          <w:p>
+            <w:pPr>
+              <w:spacing w:before="240" w:after="240"/>
+            </w:pPr>
+            <w:r>
+              <w:rPr>
+                <w:b/>
+              </w:rPr>
+              <w:t xml:space="preserve">Nombre del proyecto: </w:t>
+            </w:r>
+            <w:r>
+              <w:t>Carta Digital</w:t>
+            </w:r>
+          </w:p>
+        </w:tc>
+      </w:tr>
+      <w:tr>
+        <w:trPr>
+          <w:trHeight w:val="1230"/>
+        </w:trPr>
+        <w:tc>
+          <w:tcPr>
+            <w:tcW w:w="9025" w:type="dxa"/>
+            <w:gridSpan w:val="2"/>
+            <w:tcBorders>
+              <w:top w:val="nil"/>
+              <w:left w:val="single" w:sz="8" w:space="0" w:color="000000"/>
+              <w:bottom w:val="single" w:sz="8" w:space="0" w:color="000000"/>
+              <w:right w:val="single" w:sz="8" w:space="0" w:color="000000"/>
+            </w:tcBorders>
+            <w:shd w:val="clear" w:color="auto" w:fill="auto"/>
+            <w:tcMar>
+              <w:top w:w="100" w:type="dxa"/>
+              <w:left w:w="100" w:type="dxa"/>
+              <w:bottom w:w="100" w:type="dxa"/>
+              <w:right w:w="100" w:type="dxa"/>
+            </w:tcMar>
+          </w:tcPr>
+          <w:p>
+            <w:pPr>
+              <w:spacing w:before="240" w:after="240"/>
+              <w:jc w:val="center"/>
+              <w:rPr>
+                <w:b/>
+                <w:sz w:val="28"/>
+                <w:szCs w:val="28"/>
+              </w:rPr>
+            </w:pPr>
+            <w:r>
+              <w:rPr>
+                <w:b/>
+                <w:sz w:val="28"/>
+                <w:szCs w:val="28"/>
+              </w:rPr>
+              <w:t>Caso de Prueba</w:t>
+            </w:r>
+          </w:p>
+        </w:tc>
+      </w:tr>
+      <w:tr>
+        <w:trPr>
+          <w:trHeight w:val="1215"/>
+        </w:trPr>
+        <w:tc>
+          <w:tcPr>
+            <w:tcW w:w="4879" w:type="dxa"/>
+            <w:tcBorders>
+              <w:top w:val="nil"/>
+              <w:left w:val="single" w:sz="8" w:space="0" w:color="000000"/>
+              <w:bottom w:val="single" w:sz="8" w:space="0" w:color="000000"/>
+              <w:right w:val="single" w:sz="8" w:space="0" w:color="000000"/>
+            </w:tcBorders>
+            <w:shd w:val="clear" w:color="auto" w:fill="auto"/>
+            <w:tcMar>
+              <w:top w:w="100" w:type="dxa"/>
+              <w:left w:w="100" w:type="dxa"/>
+              <w:bottom w:w="100" w:type="dxa"/>
+              <w:right w:w="100" w:type="dxa"/>
+            </w:tcMar>
+          </w:tcPr>
+          <w:p>
+            <w:pPr>
+              <w:spacing w:before="240" w:after="240"/>
+              <w:rPr>
+                <w:b/>
+              </w:rPr>
+            </w:pPr>
+            <w:r>
+              <w:rPr>
+                <w:b/>
+              </w:rPr>
+              <w:t xml:space="preserve">ID de caso de prueba: </w:t>
+            </w:r>
+          </w:p>
+          <w:p>
+            <w:pPr>
+              <w:spacing w:before="240" w:after="240"/>
+              <w:rPr>
+                <w:b/>
+              </w:rPr>
+            </w:pPr>
+            <w:r>
+              <w:rPr>
+                <w:b/>
+              </w:rPr>
+              <w:t>[CD_CDP_002]</w:t>
+            </w:r>
+            <w:r>
+              <w:rPr>
+                <w:b/>
+              </w:rPr>
+              <w:t xml:space="preserve"> </w:t>
+            </w:r>
+            <w:r>
+              <w:rPr>
+                <w:b/>
+              </w:rPr>
+              <w:t>v2.0</w:t>
+            </w:r>
+          </w:p>
+        </w:tc>
+        <w:tc>
+          <w:tcPr>
+            <w:tcW w:w="4146" w:type="dxa"/>
+            <w:tcBorders>
+              <w:top w:val="nil"/>
+              <w:left w:val="nil"/>
+              <w:bottom w:val="single" w:sz="8" w:space="0" w:color="000000"/>
+              <w:right w:val="single" w:sz="8" w:space="0" w:color="000000"/>
+            </w:tcBorders>
+            <w:shd w:val="clear" w:color="auto" w:fill="auto"/>
+            <w:tcMar>
+              <w:top w:w="100" w:type="dxa"/>
+              <w:left w:w="100" w:type="dxa"/>
+              <w:bottom w:w="100" w:type="dxa"/>
+              <w:right w:w="100" w:type="dxa"/>
+            </w:tcMar>
+          </w:tcPr>
+          <w:p>
+            <w:pPr>
+              <w:spacing w:before="240" w:after="240"/>
+            </w:pPr>
+            <w:r>
+              <w:rPr>
+                <w:b/>
+              </w:rPr>
+              <w:t xml:space="preserve">Prueba diseñada por: </w:t>
+            </w:r>
+          </w:p>
+          <w:p>
+            <w:pPr>
+              <w:spacing w:before="240" w:after="240"/>
+            </w:pPr>
+            <w:r>
+              <w:t>Eduard Briance Ortiz Portuguez</w:t>
+            </w:r>
+          </w:p>
+        </w:tc>
+      </w:tr>
+      <w:tr>
+        <w:trPr>
+          <w:trHeight w:val="1215"/>
+        </w:trPr>
+        <w:tc>
+          <w:tcPr>
+            <w:tcW w:w="4879" w:type="dxa"/>
+            <w:tcBorders>
+              <w:top w:val="nil"/>
+              <w:left w:val="single" w:sz="8" w:space="0" w:color="000000"/>
+              <w:bottom w:val="single" w:sz="8" w:space="0" w:color="000000"/>
+              <w:right w:val="single" w:sz="8" w:space="0" w:color="000000"/>
+            </w:tcBorders>
+            <w:shd w:val="clear" w:color="auto" w:fill="auto"/>
+            <w:tcMar>
+              <w:top w:w="100" w:type="dxa"/>
+              <w:left w:w="100" w:type="dxa"/>
+              <w:bottom w:w="100" w:type="dxa"/>
+              <w:right w:w="100" w:type="dxa"/>
+            </w:tcMar>
+          </w:tcPr>
+          <w:p>
+            <w:pPr>
+              <w:spacing w:before="240" w:after="240"/>
+              <w:rPr>
+                <w:b/>
+              </w:rPr>
+            </w:pPr>
+            <w:r>
+              <w:rPr>
+                <w:b/>
+              </w:rPr>
+              <w:t>Prioridad de prueba (Bajo/medio/alto):</w:t>
+            </w:r>
+          </w:p>
+          <w:p>
+            <w:pPr>
+              <w:spacing w:before="240" w:after="240"/>
+            </w:pPr>
+            <w:r>
+              <w:rPr>
+                <w:b/>
+              </w:rPr>
+              <w:t>Alto</w:t>
+            </w:r>
+          </w:p>
+        </w:tc>
+        <w:tc>
+          <w:tcPr>
+            <w:tcW w:w="4146" w:type="dxa"/>
+            <w:tcBorders>
+              <w:top w:val="nil"/>
+              <w:left w:val="nil"/>
+              <w:bottom w:val="single" w:sz="8" w:space="0" w:color="000000"/>
+              <w:right w:val="single" w:sz="8" w:space="0" w:color="000000"/>
+            </w:tcBorders>
+            <w:shd w:val="clear" w:color="auto" w:fill="auto"/>
+            <w:tcMar>
+              <w:top w:w="100" w:type="dxa"/>
+              <w:left w:w="100" w:type="dxa"/>
+              <w:bottom w:w="100" w:type="dxa"/>
+              <w:right w:w="100" w:type="dxa"/>
+            </w:tcMar>
+          </w:tcPr>
+          <w:p>
+            <w:pPr>
+              <w:spacing w:before="240" w:after="240"/>
+            </w:pPr>
+            <w:r>
+              <w:rPr>
+                <w:b/>
+              </w:rPr>
+              <w:t xml:space="preserve">Fecha de prueba de diseño: </w:t>
+            </w:r>
+          </w:p>
+          <w:p>
+            <w:pPr>
+              <w:spacing w:before="240" w:after="240"/>
+            </w:pPr>
+            <w:r>
+              <w:t>11-07-2021</w:t>
+            </w:r>
+          </w:p>
+        </w:tc>
+      </w:tr>
+      <w:tr>
+        <w:trPr>
+          <w:trHeight w:val="1455"/>
+        </w:trPr>
+        <w:tc>
+          <w:tcPr>
+            <w:tcW w:w="4879" w:type="dxa"/>
+            <w:tcBorders>
+              <w:top w:val="nil"/>
+              <w:left w:val="single" w:sz="8" w:space="0" w:color="000000"/>
+              <w:bottom w:val="single" w:sz="8" w:space="0" w:color="000000"/>
+              <w:right w:val="single" w:sz="8" w:space="0" w:color="000000"/>
+            </w:tcBorders>
+            <w:shd w:val="clear" w:color="auto" w:fill="auto"/>
+            <w:tcMar>
+              <w:top w:w="100" w:type="dxa"/>
+              <w:left w:w="100" w:type="dxa"/>
+              <w:bottom w:w="100" w:type="dxa"/>
+              <w:right w:w="100" w:type="dxa"/>
+            </w:tcMar>
+          </w:tcPr>
+          <w:p>
+            <w:pPr>
+              <w:spacing w:before="240" w:after="240"/>
+              <w:rPr>
+                <w:b/>
+              </w:rPr>
+            </w:pPr>
+            <w:r>
+              <w:rPr>
+                <w:b/>
+              </w:rPr>
+              <w:t xml:space="preserve"> Nombre del módulo:</w:t>
+            </w:r>
+          </w:p>
+          <w:p>
+            <w:pPr>
+              <w:spacing w:before="240" w:after="240"/>
+            </w:pPr>
+            <w:r>
+              <w:t xml:space="preserve"> Registro de usuario</w:t>
+            </w:r>
+          </w:p>
+        </w:tc>
+        <w:tc>
+          <w:tcPr>
+            <w:tcW w:w="4146" w:type="dxa"/>
+            <w:tcBorders>
+              <w:top w:val="nil"/>
+              <w:left w:val="nil"/>
+              <w:bottom w:val="single" w:sz="8" w:space="0" w:color="000000"/>
+              <w:right w:val="single" w:sz="8" w:space="0" w:color="000000"/>
+            </w:tcBorders>
+            <w:shd w:val="clear" w:color="auto" w:fill="auto"/>
+            <w:tcMar>
+              <w:top w:w="100" w:type="dxa"/>
+              <w:left w:w="100" w:type="dxa"/>
+              <w:bottom w:w="100" w:type="dxa"/>
+              <w:right w:w="100" w:type="dxa"/>
+            </w:tcMar>
+          </w:tcPr>
+          <w:p>
+            <w:pPr>
+              <w:spacing w:before="240" w:after="240"/>
+            </w:pPr>
+            <w:r>
+              <w:rPr>
+                <w:b/>
+              </w:rPr>
+              <w:t xml:space="preserve">Prueba ejecutada por: </w:t>
+            </w:r>
+          </w:p>
+          <w:p>
+            <w:pPr>
+              <w:spacing w:before="240" w:after="240"/>
+              <w:rPr>
+                <w:color w:val="FF0000"/>
+              </w:rPr>
+            </w:pPr>
+            <w:r>
+              <w:t>Eduard Briance Ortiz Portuguez</w:t>
+            </w:r>
+          </w:p>
+        </w:tc>
+      </w:tr>
+      <w:tr>
+        <w:trPr>
+          <w:trHeight w:val="1215"/>
+        </w:trPr>
+        <w:tc>
+          <w:tcPr>
+            <w:tcW w:w="4879" w:type="dxa"/>
+            <w:tcBorders>
+              <w:top w:val="nil"/>
+              <w:left w:val="single" w:sz="8" w:space="0" w:color="000000"/>
+              <w:bottom w:val="single" w:sz="8" w:space="0" w:color="000000"/>
+              <w:right w:val="single" w:sz="8" w:space="0" w:color="000000"/>
+            </w:tcBorders>
+            <w:shd w:val="clear" w:color="auto" w:fill="auto"/>
+            <w:tcMar>
+              <w:top w:w="100" w:type="dxa"/>
+              <w:left w:w="100" w:type="dxa"/>
+              <w:bottom w:w="100" w:type="dxa"/>
+              <w:right w:w="100" w:type="dxa"/>
+            </w:tcMar>
+          </w:tcPr>
+          <w:p>
+            <w:pPr>
+              <w:spacing w:before="240" w:after="240"/>
+              <w:rPr>
+                <w:color w:val="0000FF"/>
+                <w:highlight w:val="yellow"/>
+              </w:rPr>
+            </w:pPr>
+            <w:r>
+              <w:rPr>
+                <w:b/>
+              </w:rPr>
+              <w:t xml:space="preserve">Título de la prueba: </w:t>
+            </w:r>
+            <w:r>
+              <w:t>Prueba de la funcionalidad de cerrar sesión.</w:t>
+            </w:r>
+          </w:p>
+        </w:tc>
+        <w:tc>
+          <w:tcPr>
+            <w:tcW w:w="4146" w:type="dxa"/>
+            <w:tcBorders>
+              <w:top w:val="nil"/>
+              <w:left w:val="nil"/>
+              <w:bottom w:val="single" w:sz="8" w:space="0" w:color="000000"/>
+              <w:right w:val="single" w:sz="8" w:space="0" w:color="000000"/>
+            </w:tcBorders>
+            <w:shd w:val="clear" w:color="auto" w:fill="auto"/>
+            <w:tcMar>
+              <w:top w:w="100" w:type="dxa"/>
+              <w:left w:w="100" w:type="dxa"/>
+              <w:bottom w:w="100" w:type="dxa"/>
+              <w:right w:w="100" w:type="dxa"/>
+            </w:tcMar>
+          </w:tcPr>
+          <w:p>
+            <w:pPr>
+              <w:spacing w:before="240" w:after="240"/>
+              <w:rPr>
+                <w:b/>
+              </w:rPr>
+            </w:pPr>
+            <w:r>
+              <w:rPr>
+                <w:b/>
+              </w:rPr>
+              <w:t xml:space="preserve">Fecha de ejecución de la prueba: </w:t>
+            </w:r>
+          </w:p>
+          <w:p>
+            <w:pPr>
+              <w:spacing w:before="240" w:after="240"/>
+              <w:rPr>
+                <w:b/>
+                <w:color w:val="FF0000"/>
+              </w:rPr>
+            </w:pPr>
+            <w:r>
+              <w:rPr>
+                <w:b/>
+              </w:rPr>
+              <w:t>20</w:t>
+            </w:r>
+            <w:r>
+              <w:rPr>
+                <w:b/>
+              </w:rPr>
+              <w:t>-07-2021</w:t>
+            </w:r>
+          </w:p>
+        </w:tc>
+      </w:tr>
+      <w:tr>
+        <w:trPr>
+          <w:trHeight w:val="945"/>
+        </w:trPr>
+        <w:tc>
+          <w:tcPr>
+            <w:tcW w:w="9025" w:type="dxa"/>
+            <w:gridSpan w:val="2"/>
+            <w:tcBorders>
+              <w:top w:val="nil"/>
+              <w:left w:val="single" w:sz="8" w:space="0" w:color="000000"/>
+              <w:bottom w:val="single" w:sz="8" w:space="0" w:color="000000"/>
+              <w:right w:val="single" w:sz="8" w:space="0" w:color="000000"/>
+            </w:tcBorders>
+            <w:shd w:val="clear" w:color="auto" w:fill="auto"/>
+            <w:tcMar>
+              <w:top w:w="100" w:type="dxa"/>
+              <w:left w:w="100" w:type="dxa"/>
+              <w:bottom w:w="100" w:type="dxa"/>
+              <w:right w:w="100" w:type="dxa"/>
+            </w:tcMar>
+          </w:tcPr>
+          <w:p>
+            <w:pPr>
+              <w:spacing w:before="240" w:after="240"/>
+              <w:rPr>
+                <w:lang w:val="es-PE"/>
+              </w:rPr>
+            </w:pPr>
+            <w:r>
+              <w:rPr>
+                <w:b/>
+              </w:rPr>
+              <w:t xml:space="preserve">Descripción: </w:t>
+            </w:r>
+            <w:r>
+              <w:t xml:space="preserve">Se comprobará el correcto funcionamiento </w:t>
+            </w:r>
+            <w:r>
+              <w:t>de terminar sesión.</w:t>
+            </w:r>
+          </w:p>
+        </w:tc>
+      </w:tr>
+      <w:tr>
+        <w:trPr>
+          <w:trHeight w:val="945"/>
+        </w:trPr>
+        <w:tc>
+          <w:tcPr>
+            <w:tcW w:w="9025" w:type="dxa"/>
+            <w:gridSpan w:val="2"/>
+            <w:tcBorders>
+              <w:top w:val="nil"/>
+              <w:left w:val="single" w:sz="8" w:space="0" w:color="000000"/>
+              <w:bottom w:val="single" w:sz="8" w:space="0" w:color="000000"/>
+              <w:right w:val="single" w:sz="8" w:space="0" w:color="000000"/>
+            </w:tcBorders>
+            <w:shd w:val="clear" w:color="auto" w:fill="auto"/>
+            <w:tcMar>
+              <w:top w:w="100" w:type="dxa"/>
+              <w:left w:w="100" w:type="dxa"/>
+              <w:bottom w:w="100" w:type="dxa"/>
+              <w:right w:w="100" w:type="dxa"/>
+            </w:tcMar>
+          </w:tcPr>
+          <w:p>
+            <w:pPr>
+              <w:spacing w:before="240" w:after="240"/>
+              <w:rPr>
+                <w:color w:val="0000FF"/>
+              </w:rPr>
+            </w:pPr>
+            <w:r>
+              <w:rPr>
+                <w:b/>
+              </w:rPr>
+              <w:t xml:space="preserve">Condiciones previas: </w:t>
+            </w:r>
+            <w:r>
+              <w:t>Tener establecida correctamente la conexión con la base de datos del proyecto .</w:t>
+            </w:r>
+          </w:p>
+        </w:tc>
+      </w:tr>
+    </w:tbl>
+    <w:p>
+      <w:pPr>
+        <w:spacing w:before="240" w:after="240"/>
+        <w:rPr>
+          <w:b/>
+          <w:color w:val="1F497D" w:themeColor="text2"/>
+          <w:u w:val="single"/>
+        </w:rPr>
+      </w:pPr>
+    </w:p>
+    <w:p>
+      <w:pPr>
+        <w:spacing w:before="240" w:after="240"/>
+        <w:rPr>
+          <w:b/>
+          <w:color w:val="1F497D" w:themeColor="text2"/>
+          <w:u w:val="single"/>
+        </w:rPr>
+      </w:pPr>
+    </w:p>
+    <w:p>
+      <w:pPr>
+        <w:spacing w:before="240" w:after="240"/>
+        <w:rPr>
+          <w:b/>
+          <w:color w:val="1F497D" w:themeColor="text2"/>
+          <w:u w:val="single"/>
+        </w:rPr>
+      </w:pPr>
+    </w:p>
+    <w:p>
+      <w:pPr>
+        <w:spacing w:before="240" w:after="240"/>
+        <w:rPr>
+          <w:b/>
+          <w:color w:val="1F497D" w:themeColor="text2"/>
+          <w:u w:val="single"/>
+        </w:rPr>
+      </w:pPr>
+      <w:r>
+        <w:rPr>
+          <w:b/>
+          <w:color w:val="1F497D" w:themeColor="text2"/>
+          <w:u w:val="single"/>
+        </w:rPr>
+        <w:t>FICHA DE PASOS, RESULTADOS ESPERADOS vs RESULTADOS OBTENIDOS</w:t>
+      </w:r>
+    </w:p>
+    <w:tbl>
+      <w:tblPr>
+        <w:tblW w:w="9025" w:type="dxa"/>
+        <w:tblBorders>
+          <w:top w:val="nil"/>
+          <w:left w:val="nil"/>
+          <w:bottom w:val="nil"/>
+          <w:right w:val="nil"/>
+          <w:insideH w:val="nil"/>
+          <w:insideV w:val="nil"/>
+        </w:tblBorders>
+        <w:tblLayout w:type="fixed"/>
+        <w:tblLook w:val="0600" w:firstRow="0" w:lastRow="0" w:firstColumn="0" w:lastColumn="0" w:noHBand="1" w:noVBand="1"/>
+      </w:tblPr>
+      <w:tblGrid>
+        <w:gridCol w:w="699"/>
+        <w:gridCol w:w="1134"/>
+        <w:gridCol w:w="1418"/>
+        <w:gridCol w:w="1701"/>
+        <w:gridCol w:w="1559"/>
+        <w:gridCol w:w="1276"/>
+        <w:gridCol w:w="1238"/>
+      </w:tblGrid>
+      <w:tr>
+        <w:trPr>
+          <w:trHeight w:val="1065"/>
+        </w:trPr>
+        <w:tc>
+          <w:tcPr>
+            <w:tcW w:w="699" w:type="dxa"/>
+            <w:tcBorders>
+              <w:top w:val="single" w:sz="8" w:space="0" w:color="000000"/>
+              <w:left w:val="single" w:sz="8" w:space="0" w:color="000000"/>
+              <w:bottom w:val="single" w:sz="8" w:space="0" w:color="000000"/>
+              <w:right w:val="single" w:sz="8" w:space="0" w:color="000000"/>
+            </w:tcBorders>
+            <w:shd w:val="clear" w:color="auto" w:fill="auto"/>
+            <w:tcMar>
+              <w:top w:w="100" w:type="dxa"/>
+              <w:left w:w="100" w:type="dxa"/>
+              <w:bottom w:w="100" w:type="dxa"/>
+              <w:right w:w="100" w:type="dxa"/>
+            </w:tcMar>
+          </w:tcPr>
+          <w:p>
+            <w:pPr>
+              <w:spacing w:before="240" w:after="240"/>
+              <w:rPr>
+                <w:b/>
+                <w:sz w:val="20"/>
+                <w:szCs w:val="20"/>
+              </w:rPr>
+            </w:pPr>
+            <w:r>
+              <w:rPr>
+                <w:b/>
+                <w:sz w:val="20"/>
+                <w:szCs w:val="20"/>
+              </w:rPr>
+              <w:lastRenderedPageBreak/>
+              <w:t>Paso</w:t>
+            </w:r>
+          </w:p>
+        </w:tc>
+        <w:tc>
+          <w:tcPr>
+            <w:tcW w:w="1134" w:type="dxa"/>
+            <w:tcBorders>
+              <w:top w:val="single" w:sz="8" w:space="0" w:color="000000"/>
+              <w:left w:val="nil"/>
+              <w:bottom w:val="single" w:sz="8" w:space="0" w:color="000000"/>
+              <w:right w:val="single" w:sz="8" w:space="0" w:color="000000"/>
+            </w:tcBorders>
+            <w:shd w:val="clear" w:color="auto" w:fill="auto"/>
+            <w:tcMar>
+              <w:top w:w="100" w:type="dxa"/>
+              <w:left w:w="100" w:type="dxa"/>
+              <w:bottom w:w="100" w:type="dxa"/>
+              <w:right w:w="100" w:type="dxa"/>
+            </w:tcMar>
+          </w:tcPr>
+          <w:p>
+            <w:pPr>
+              <w:spacing w:before="240" w:after="240"/>
+              <w:rPr>
+                <w:b/>
+                <w:sz w:val="20"/>
+                <w:szCs w:val="20"/>
+              </w:rPr>
+            </w:pPr>
+            <w:r>
+              <w:rPr>
+                <w:b/>
+                <w:sz w:val="20"/>
+                <w:szCs w:val="20"/>
+              </w:rPr>
+              <w:t>Pasos de prueba</w:t>
+            </w:r>
+          </w:p>
+        </w:tc>
+        <w:tc>
+          <w:tcPr>
+            <w:tcW w:w="1418" w:type="dxa"/>
+            <w:tcBorders>
+              <w:top w:val="single" w:sz="8" w:space="0" w:color="000000"/>
+              <w:left w:val="nil"/>
+              <w:bottom w:val="single" w:sz="8" w:space="0" w:color="000000"/>
+              <w:right w:val="single" w:sz="8" w:space="0" w:color="000000"/>
+            </w:tcBorders>
+            <w:shd w:val="clear" w:color="auto" w:fill="auto"/>
+            <w:tcMar>
+              <w:top w:w="100" w:type="dxa"/>
+              <w:left w:w="100" w:type="dxa"/>
+              <w:bottom w:w="100" w:type="dxa"/>
+              <w:right w:w="100" w:type="dxa"/>
+            </w:tcMar>
+          </w:tcPr>
+          <w:p>
+            <w:pPr>
+              <w:spacing w:before="240" w:after="240"/>
+              <w:rPr>
+                <w:b/>
+                <w:sz w:val="20"/>
+                <w:szCs w:val="20"/>
+              </w:rPr>
+            </w:pPr>
+            <w:r>
+              <w:rPr>
+                <w:b/>
+                <w:sz w:val="20"/>
+                <w:szCs w:val="20"/>
+              </w:rPr>
+              <w:t>Datos de prueba</w:t>
+            </w:r>
+          </w:p>
+        </w:tc>
+        <w:tc>
+          <w:tcPr>
+            <w:tcW w:w="1701" w:type="dxa"/>
+            <w:tcBorders>
+              <w:top w:val="single" w:sz="8" w:space="0" w:color="000000"/>
+              <w:left w:val="nil"/>
+              <w:bottom w:val="single" w:sz="8" w:space="0" w:color="000000"/>
+              <w:right w:val="single" w:sz="8" w:space="0" w:color="000000"/>
+            </w:tcBorders>
+            <w:shd w:val="clear" w:color="auto" w:fill="auto"/>
+            <w:tcMar>
+              <w:top w:w="100" w:type="dxa"/>
+              <w:left w:w="100" w:type="dxa"/>
+              <w:bottom w:w="100" w:type="dxa"/>
+              <w:right w:w="100" w:type="dxa"/>
+            </w:tcMar>
+          </w:tcPr>
+          <w:p>
+            <w:pPr>
+              <w:spacing w:before="240" w:after="240"/>
+              <w:rPr>
+                <w:b/>
+                <w:sz w:val="20"/>
+                <w:szCs w:val="20"/>
+              </w:rPr>
+            </w:pPr>
+            <w:r>
+              <w:rPr>
+                <w:b/>
+                <w:sz w:val="20"/>
+                <w:szCs w:val="20"/>
+              </w:rPr>
+              <w:t>Resultado esperado</w:t>
+            </w:r>
+          </w:p>
+        </w:tc>
+        <w:tc>
+          <w:tcPr>
+            <w:tcW w:w="1559" w:type="dxa"/>
+            <w:tcBorders>
+              <w:top w:val="single" w:sz="8" w:space="0" w:color="000000"/>
+              <w:left w:val="nil"/>
+              <w:bottom w:val="single" w:sz="8" w:space="0" w:color="000000"/>
+              <w:right w:val="single" w:sz="8" w:space="0" w:color="000000"/>
+            </w:tcBorders>
+            <w:shd w:val="clear" w:color="auto" w:fill="auto"/>
+            <w:tcMar>
+              <w:top w:w="100" w:type="dxa"/>
+              <w:left w:w="100" w:type="dxa"/>
+              <w:bottom w:w="100" w:type="dxa"/>
+              <w:right w:w="100" w:type="dxa"/>
+            </w:tcMar>
+          </w:tcPr>
+          <w:p>
+            <w:pPr>
+              <w:spacing w:before="240" w:after="240"/>
+              <w:rPr>
+                <w:b/>
+                <w:sz w:val="20"/>
+                <w:szCs w:val="20"/>
+              </w:rPr>
+            </w:pPr>
+            <w:r>
+              <w:rPr>
+                <w:b/>
+                <w:sz w:val="20"/>
+                <w:szCs w:val="20"/>
+              </w:rPr>
+              <w:t>Resultados obtenidos</w:t>
+            </w:r>
+          </w:p>
+        </w:tc>
+        <w:tc>
+          <w:tcPr>
+            <w:tcW w:w="1276" w:type="dxa"/>
+            <w:tcBorders>
+              <w:top w:val="single" w:sz="8" w:space="0" w:color="000000"/>
+              <w:left w:val="nil"/>
+              <w:bottom w:val="single" w:sz="8" w:space="0" w:color="000000"/>
+              <w:right w:val="single" w:sz="8" w:space="0" w:color="000000"/>
+            </w:tcBorders>
+            <w:shd w:val="clear" w:color="auto" w:fill="auto"/>
+            <w:tcMar>
+              <w:top w:w="100" w:type="dxa"/>
+              <w:left w:w="100" w:type="dxa"/>
+              <w:bottom w:w="100" w:type="dxa"/>
+              <w:right w:w="100" w:type="dxa"/>
+            </w:tcMar>
+          </w:tcPr>
+          <w:p>
+            <w:pPr>
+              <w:spacing w:before="240" w:after="240"/>
+              <w:rPr>
+                <w:b/>
+                <w:sz w:val="18"/>
+                <w:szCs w:val="18"/>
+              </w:rPr>
+            </w:pPr>
+            <w:r>
+              <w:rPr>
+                <w:b/>
+                <w:sz w:val="20"/>
+                <w:szCs w:val="20"/>
+              </w:rPr>
+              <w:t xml:space="preserve">Estado </w:t>
+            </w:r>
+            <w:r>
+              <w:rPr>
+                <w:b/>
+                <w:sz w:val="18"/>
+                <w:szCs w:val="18"/>
+              </w:rPr>
+              <w:t>(</w:t>
+            </w:r>
+            <w:r>
+              <w:rPr>
+                <w:b/>
+                <w:sz w:val="16"/>
+                <w:szCs w:val="16"/>
+              </w:rPr>
+              <w:t>Pasa/Falla</w:t>
+            </w:r>
+            <w:r>
+              <w:rPr>
+                <w:b/>
+                <w:sz w:val="18"/>
+                <w:szCs w:val="18"/>
+              </w:rPr>
+              <w:t>)</w:t>
+            </w:r>
+          </w:p>
+        </w:tc>
+        <w:tc>
+          <w:tcPr>
+            <w:tcW w:w="1238" w:type="dxa"/>
+            <w:tcBorders>
+              <w:top w:val="single" w:sz="8" w:space="0" w:color="000000"/>
+              <w:left w:val="nil"/>
+              <w:bottom w:val="single" w:sz="8" w:space="0" w:color="000000"/>
+              <w:right w:val="single" w:sz="8" w:space="0" w:color="000000"/>
+            </w:tcBorders>
+            <w:shd w:val="clear" w:color="auto" w:fill="auto"/>
+            <w:tcMar>
+              <w:top w:w="100" w:type="dxa"/>
+              <w:left w:w="100" w:type="dxa"/>
+              <w:bottom w:w="100" w:type="dxa"/>
+              <w:right w:w="100" w:type="dxa"/>
+            </w:tcMar>
+          </w:tcPr>
+          <w:p>
+            <w:pPr>
+              <w:spacing w:before="240" w:after="240"/>
+              <w:rPr>
+                <w:b/>
+                <w:sz w:val="18"/>
+                <w:szCs w:val="18"/>
+              </w:rPr>
+            </w:pPr>
+            <w:r>
+              <w:rPr>
+                <w:b/>
+                <w:sz w:val="20"/>
+                <w:szCs w:val="20"/>
+              </w:rPr>
+              <w:t xml:space="preserve">Notas- </w:t>
+            </w:r>
+            <w:r>
+              <w:rPr>
+                <w:b/>
+                <w:sz w:val="18"/>
+                <w:szCs w:val="18"/>
+              </w:rPr>
+              <w:t>Observaciones</w:t>
+            </w:r>
+          </w:p>
+        </w:tc>
+      </w:tr>
+      <w:tr>
+        <w:trPr>
+          <w:trHeight w:val="2085"/>
+        </w:trPr>
+        <w:tc>
+          <w:tcPr>
+            <w:tcW w:w="699" w:type="dxa"/>
+            <w:tcBorders>
+              <w:top w:val="nil"/>
+              <w:left w:val="single" w:sz="8" w:space="0" w:color="000000"/>
+              <w:bottom w:val="single" w:sz="8" w:space="0" w:color="000000"/>
+              <w:right w:val="single" w:sz="8" w:space="0" w:color="000000"/>
+            </w:tcBorders>
+            <w:shd w:val="clear" w:color="auto" w:fill="auto"/>
+            <w:tcMar>
+              <w:top w:w="100" w:type="dxa"/>
+              <w:left w:w="100" w:type="dxa"/>
+              <w:bottom w:w="100" w:type="dxa"/>
+              <w:right w:w="100" w:type="dxa"/>
+            </w:tcMar>
+          </w:tcPr>
+          <w:p>
+            <w:pPr>
+              <w:spacing w:before="240" w:after="240"/>
+              <w:ind w:left="120"/>
+            </w:pPr>
+            <w:r>
+              <w:t>1</w:t>
+            </w:r>
+          </w:p>
+        </w:tc>
+        <w:tc>
+          <w:tcPr>
+            <w:tcW w:w="1134" w:type="dxa"/>
+            <w:tcBorders>
+              <w:top w:val="nil"/>
+              <w:left w:val="nil"/>
+              <w:bottom w:val="single" w:sz="8" w:space="0" w:color="000000"/>
+              <w:right w:val="single" w:sz="8" w:space="0" w:color="000000"/>
+            </w:tcBorders>
+            <w:shd w:val="clear" w:color="auto" w:fill="auto"/>
+            <w:tcMar>
+              <w:top w:w="100" w:type="dxa"/>
+              <w:left w:w="100" w:type="dxa"/>
+              <w:bottom w:w="100" w:type="dxa"/>
+              <w:right w:w="100" w:type="dxa"/>
+            </w:tcMar>
+          </w:tcPr>
+          <w:p>
+            <w:pPr>
+              <w:spacing w:before="240" w:after="240"/>
+            </w:pPr>
+            <w:r>
+              <w:t>Acceder a la vista de inicio de sesión</w:t>
+            </w:r>
+          </w:p>
+        </w:tc>
+        <w:tc>
+          <w:tcPr>
+            <w:tcW w:w="1418" w:type="dxa"/>
+            <w:tcBorders>
+              <w:top w:val="nil"/>
+              <w:left w:val="nil"/>
+              <w:bottom w:val="single" w:sz="8" w:space="0" w:color="000000"/>
+              <w:right w:val="single" w:sz="8" w:space="0" w:color="000000"/>
+            </w:tcBorders>
+            <w:shd w:val="clear" w:color="auto" w:fill="auto"/>
+            <w:tcMar>
+              <w:top w:w="100" w:type="dxa"/>
+              <w:left w:w="100" w:type="dxa"/>
+              <w:bottom w:w="100" w:type="dxa"/>
+              <w:right w:w="100" w:type="dxa"/>
+            </w:tcMar>
+          </w:tcPr>
+          <w:p>
+            <w:pPr>
+              <w:spacing w:before="240" w:after="240"/>
+              <w:ind w:left="120"/>
+            </w:pPr>
+          </w:p>
+        </w:tc>
+        <w:tc>
+          <w:tcPr>
+            <w:tcW w:w="1701" w:type="dxa"/>
+            <w:tcBorders>
+              <w:top w:val="nil"/>
+              <w:left w:val="nil"/>
+              <w:bottom w:val="single" w:sz="8" w:space="0" w:color="000000"/>
+              <w:right w:val="single" w:sz="8" w:space="0" w:color="000000"/>
+            </w:tcBorders>
+            <w:shd w:val="clear" w:color="auto" w:fill="auto"/>
+            <w:tcMar>
+              <w:top w:w="100" w:type="dxa"/>
+              <w:left w:w="100" w:type="dxa"/>
+              <w:bottom w:w="100" w:type="dxa"/>
+              <w:right w:w="100" w:type="dxa"/>
+            </w:tcMar>
+          </w:tcPr>
+          <w:p>
+            <w:pPr>
+              <w:spacing w:before="240" w:after="240"/>
+            </w:pPr>
+            <w:r>
+              <w:t>El usuario debe visualizar la interfaz de horario.</w:t>
+            </w:r>
+          </w:p>
+        </w:tc>
+        <w:tc>
+          <w:tcPr>
+            <w:tcW w:w="1559" w:type="dxa"/>
+            <w:tcBorders>
+              <w:top w:val="nil"/>
+              <w:left w:val="nil"/>
+              <w:bottom w:val="single" w:sz="8" w:space="0" w:color="000000"/>
+              <w:right w:val="single" w:sz="8" w:space="0" w:color="000000"/>
+            </w:tcBorders>
+            <w:shd w:val="clear" w:color="auto" w:fill="auto"/>
+            <w:tcMar>
+              <w:top w:w="100" w:type="dxa"/>
+              <w:left w:w="100" w:type="dxa"/>
+              <w:bottom w:w="100" w:type="dxa"/>
+              <w:right w:w="100" w:type="dxa"/>
+            </w:tcMar>
+          </w:tcPr>
+          <w:p>
+            <w:pPr>
+              <w:spacing w:before="240" w:after="240"/>
+              <w:rPr>
+                <w:highlight w:val="yellow"/>
+              </w:rPr>
+            </w:pPr>
+            <w:r>
+              <w:t>Como se esperaba.</w:t>
+            </w:r>
+          </w:p>
+        </w:tc>
+        <w:tc>
+          <w:tcPr>
+            <w:tcW w:w="1276" w:type="dxa"/>
+            <w:tcBorders>
+              <w:top w:val="nil"/>
+              <w:left w:val="nil"/>
+              <w:bottom w:val="single" w:sz="8" w:space="0" w:color="000000"/>
+              <w:right w:val="single" w:sz="8" w:space="0" w:color="000000"/>
+            </w:tcBorders>
+            <w:shd w:val="clear" w:color="auto" w:fill="auto"/>
+            <w:tcMar>
+              <w:top w:w="100" w:type="dxa"/>
+              <w:left w:w="100" w:type="dxa"/>
+              <w:bottom w:w="100" w:type="dxa"/>
+              <w:right w:w="100" w:type="dxa"/>
+            </w:tcMar>
+          </w:tcPr>
+          <w:p>
+            <w:pPr>
+              <w:spacing w:before="240" w:after="240"/>
+              <w:rPr>
+                <w:color w:val="FF0000"/>
+              </w:rPr>
+            </w:pPr>
+            <w:r>
+              <w:rPr>
+                <w:color w:val="365F91" w:themeColor="accent1" w:themeShade="BF"/>
+              </w:rPr>
+              <w:t>Pasa</w:t>
+            </w:r>
+          </w:p>
+        </w:tc>
+        <w:tc>
+          <w:tcPr>
+            <w:tcW w:w="1238" w:type="dxa"/>
+            <w:tcBorders>
+              <w:top w:val="nil"/>
+              <w:left w:val="nil"/>
+              <w:bottom w:val="single" w:sz="8" w:space="0" w:color="000000"/>
+              <w:right w:val="single" w:sz="8" w:space="0" w:color="000000"/>
+            </w:tcBorders>
+            <w:shd w:val="clear" w:color="auto" w:fill="auto"/>
+            <w:tcMar>
+              <w:top w:w="100" w:type="dxa"/>
+              <w:left w:w="100" w:type="dxa"/>
+              <w:bottom w:w="100" w:type="dxa"/>
+              <w:right w:w="100" w:type="dxa"/>
+            </w:tcMar>
+          </w:tcPr>
+          <w:p>
+            <w:pPr>
+              <w:spacing w:before="240" w:after="240"/>
+              <w:ind w:left="120"/>
+            </w:pPr>
+          </w:p>
+        </w:tc>
+      </w:tr>
+      <w:tr>
+        <w:trPr>
+          <w:trHeight w:val="1275"/>
+        </w:trPr>
+        <w:tc>
+          <w:tcPr>
+            <w:tcW w:w="699" w:type="dxa"/>
+            <w:tcBorders>
+              <w:top w:val="nil"/>
+              <w:left w:val="single" w:sz="8" w:space="0" w:color="000000"/>
+              <w:bottom w:val="single" w:sz="8" w:space="0" w:color="000000"/>
+              <w:right w:val="single" w:sz="8" w:space="0" w:color="000000"/>
+            </w:tcBorders>
+            <w:shd w:val="clear" w:color="auto" w:fill="auto"/>
+            <w:tcMar>
+              <w:top w:w="100" w:type="dxa"/>
+              <w:left w:w="100" w:type="dxa"/>
+              <w:bottom w:w="100" w:type="dxa"/>
+              <w:right w:w="100" w:type="dxa"/>
+            </w:tcMar>
+          </w:tcPr>
+          <w:p>
+            <w:pPr>
+              <w:spacing w:before="240" w:after="240"/>
+              <w:ind w:left="120"/>
+            </w:pPr>
+            <w:r>
+              <w:t>2</w:t>
+            </w:r>
+          </w:p>
+        </w:tc>
+        <w:tc>
+          <w:tcPr>
+            <w:tcW w:w="1134" w:type="dxa"/>
+            <w:tcBorders>
+              <w:top w:val="nil"/>
+              <w:left w:val="nil"/>
+              <w:bottom w:val="single" w:sz="8" w:space="0" w:color="000000"/>
+              <w:right w:val="single" w:sz="8" w:space="0" w:color="000000"/>
+            </w:tcBorders>
+            <w:shd w:val="clear" w:color="auto" w:fill="auto"/>
+            <w:tcMar>
+              <w:top w:w="100" w:type="dxa"/>
+              <w:left w:w="100" w:type="dxa"/>
+              <w:bottom w:w="100" w:type="dxa"/>
+              <w:right w:w="100" w:type="dxa"/>
+            </w:tcMar>
+          </w:tcPr>
+          <w:p>
+            <w:pPr>
+              <w:spacing w:before="240" w:after="240"/>
+            </w:pPr>
+            <w:r>
+              <w:t>Ingresar datos de usuario</w:t>
+            </w:r>
+          </w:p>
+        </w:tc>
+        <w:tc>
+          <w:tcPr>
+            <w:tcW w:w="1418" w:type="dxa"/>
+            <w:tcBorders>
+              <w:top w:val="nil"/>
+              <w:left w:val="nil"/>
+              <w:bottom w:val="single" w:sz="8" w:space="0" w:color="000000"/>
+              <w:right w:val="single" w:sz="8" w:space="0" w:color="000000"/>
+            </w:tcBorders>
+            <w:shd w:val="clear" w:color="auto" w:fill="auto"/>
+            <w:tcMar>
+              <w:top w:w="100" w:type="dxa"/>
+              <w:left w:w="100" w:type="dxa"/>
+              <w:bottom w:w="100" w:type="dxa"/>
+              <w:right w:w="100" w:type="dxa"/>
+            </w:tcMar>
+          </w:tcPr>
+          <w:p>
+            <w:pPr>
+              <w:spacing w:before="240" w:after="240"/>
+            </w:pPr>
+            <w:r>
+              <w:rPr>
+                <w:b/>
+                <w:bCs/>
+              </w:rPr>
+              <w:t>username</w:t>
+            </w:r>
+            <w:r>
+              <w:t>: admin</w:t>
+            </w:r>
+          </w:p>
+          <w:p>
+            <w:pPr>
+              <w:spacing w:before="240" w:after="240"/>
+            </w:pPr>
+            <w:r>
+              <w:rPr>
+                <w:b/>
+                <w:bCs/>
+              </w:rPr>
+              <w:t>password</w:t>
+            </w:r>
+            <w:r>
+              <w:t>: admin2021</w:t>
+            </w:r>
+          </w:p>
+        </w:tc>
+        <w:tc>
+          <w:tcPr>
+            <w:tcW w:w="1701" w:type="dxa"/>
+            <w:tcBorders>
+              <w:top w:val="nil"/>
+              <w:left w:val="nil"/>
+              <w:bottom w:val="single" w:sz="8" w:space="0" w:color="000000"/>
+              <w:right w:val="single" w:sz="8" w:space="0" w:color="000000"/>
+            </w:tcBorders>
+            <w:shd w:val="clear" w:color="auto" w:fill="auto"/>
+            <w:tcMar>
+              <w:top w:w="100" w:type="dxa"/>
+              <w:left w:w="100" w:type="dxa"/>
+              <w:bottom w:w="100" w:type="dxa"/>
+              <w:right w:w="100" w:type="dxa"/>
+            </w:tcMar>
+          </w:tcPr>
+          <w:p>
+            <w:pPr>
+              <w:spacing w:before="240" w:after="240"/>
+            </w:pPr>
+            <w:r>
+              <w:t>Vista principal de administrador</w:t>
+            </w:r>
+          </w:p>
+        </w:tc>
+        <w:tc>
+          <w:tcPr>
+            <w:tcW w:w="1559" w:type="dxa"/>
+            <w:tcBorders>
+              <w:top w:val="nil"/>
+              <w:left w:val="nil"/>
+              <w:bottom w:val="single" w:sz="8" w:space="0" w:color="000000"/>
+              <w:right w:val="single" w:sz="8" w:space="0" w:color="000000"/>
+            </w:tcBorders>
+            <w:shd w:val="clear" w:color="auto" w:fill="auto"/>
+            <w:tcMar>
+              <w:top w:w="100" w:type="dxa"/>
+              <w:left w:w="100" w:type="dxa"/>
+              <w:bottom w:w="100" w:type="dxa"/>
+              <w:right w:w="100" w:type="dxa"/>
+            </w:tcMar>
+          </w:tcPr>
+          <w:p>
+            <w:pPr>
+              <w:spacing w:before="240" w:after="240"/>
+            </w:pPr>
+            <w:r>
+              <w:t>No se pudo iniciar sesión</w:t>
+            </w:r>
+          </w:p>
+        </w:tc>
+        <w:tc>
+          <w:tcPr>
+            <w:tcW w:w="1276" w:type="dxa"/>
+            <w:tcBorders>
+              <w:top w:val="nil"/>
+              <w:left w:val="nil"/>
+              <w:bottom w:val="single" w:sz="8" w:space="0" w:color="000000"/>
+              <w:right w:val="single" w:sz="8" w:space="0" w:color="000000"/>
+            </w:tcBorders>
+            <w:shd w:val="clear" w:color="auto" w:fill="auto"/>
+            <w:tcMar>
+              <w:top w:w="100" w:type="dxa"/>
+              <w:left w:w="100" w:type="dxa"/>
+              <w:bottom w:w="100" w:type="dxa"/>
+              <w:right w:w="100" w:type="dxa"/>
+            </w:tcMar>
+          </w:tcPr>
+          <w:p>
+            <w:pPr>
+              <w:spacing w:before="240" w:after="240"/>
+              <w:rPr>
+                <w:color w:val="FF0000"/>
+              </w:rPr>
+            </w:pPr>
+            <w:r>
+              <w:rPr>
+                <w:color w:val="FF0000"/>
+              </w:rPr>
+              <w:t>Falla</w:t>
+            </w:r>
+          </w:p>
+        </w:tc>
+        <w:tc>
+          <w:tcPr>
+            <w:tcW w:w="1238" w:type="dxa"/>
+            <w:tcBorders>
+              <w:top w:val="nil"/>
+              <w:left w:val="nil"/>
+              <w:bottom w:val="single" w:sz="8" w:space="0" w:color="000000"/>
+              <w:right w:val="single" w:sz="8" w:space="0" w:color="000000"/>
+            </w:tcBorders>
+            <w:shd w:val="clear" w:color="auto" w:fill="auto"/>
+            <w:tcMar>
+              <w:top w:w="100" w:type="dxa"/>
+              <w:left w:w="100" w:type="dxa"/>
+              <w:bottom w:w="100" w:type="dxa"/>
+              <w:right w:w="100" w:type="dxa"/>
+            </w:tcMar>
+          </w:tcPr>
+          <w:p>
+            <w:pPr>
+              <w:spacing w:before="240" w:after="240"/>
+            </w:pPr>
+            <w:r>
+              <w:t>No se consumieron correctamente la API de inicio de sesi</w:t>
+            </w:r>
+            <w:r>
+              <w:rPr>
+                <w:lang w:val="es-ES"/>
+              </w:rPr>
+              <w:t>ó</w:t>
+            </w:r>
+            <w:r>
+              <w:t>n</w:t>
+            </w:r>
+          </w:p>
+        </w:tc>
+      </w:tr>
+      <w:tr>
+        <w:trPr>
+          <w:trHeight w:val="465"/>
+        </w:trPr>
+        <w:tc>
+          <w:tcPr>
+            <w:tcW w:w="699" w:type="dxa"/>
+            <w:tcBorders>
+              <w:top w:val="nil"/>
+              <w:left w:val="single" w:sz="8" w:space="0" w:color="000000"/>
+              <w:bottom w:val="single" w:sz="8" w:space="0" w:color="000000"/>
+              <w:right w:val="single" w:sz="8" w:space="0" w:color="000000"/>
+            </w:tcBorders>
+            <w:shd w:val="clear" w:color="auto" w:fill="auto"/>
+            <w:tcMar>
+              <w:top w:w="100" w:type="dxa"/>
+              <w:left w:w="100" w:type="dxa"/>
+              <w:bottom w:w="100" w:type="dxa"/>
+              <w:right w:w="100" w:type="dxa"/>
+            </w:tcMar>
+          </w:tcPr>
+          <w:p>
+            <w:pPr>
+              <w:spacing w:before="240" w:after="240"/>
+              <w:ind w:left="120"/>
+            </w:pPr>
+            <w:r>
+              <w:t>3</w:t>
+            </w:r>
+          </w:p>
+        </w:tc>
+        <w:tc>
+          <w:tcPr>
+            <w:tcW w:w="1134" w:type="dxa"/>
+            <w:tcBorders>
+              <w:top w:val="nil"/>
+              <w:left w:val="nil"/>
+              <w:bottom w:val="single" w:sz="8" w:space="0" w:color="000000"/>
+              <w:right w:val="single" w:sz="8" w:space="0" w:color="000000"/>
+            </w:tcBorders>
+            <w:shd w:val="clear" w:color="auto" w:fill="auto"/>
+            <w:tcMar>
+              <w:top w:w="100" w:type="dxa"/>
+              <w:left w:w="100" w:type="dxa"/>
+              <w:bottom w:w="100" w:type="dxa"/>
+              <w:right w:w="100" w:type="dxa"/>
+            </w:tcMar>
+          </w:tcPr>
+          <w:p>
+            <w:pPr>
+              <w:spacing w:before="240" w:after="240"/>
+              <w:ind w:left="120"/>
+            </w:pPr>
+            <w:r>
+              <w:t>Seleccionar la opción</w:t>
+            </w:r>
+          </w:p>
+          <w:p>
+            <w:pPr>
+              <w:spacing w:before="240" w:after="240"/>
+              <w:ind w:left="120"/>
+            </w:pPr>
+            <w:r>
+              <w:t>“Cerrar Sesión”</w:t>
+            </w:r>
+          </w:p>
+        </w:tc>
+        <w:tc>
+          <w:tcPr>
+            <w:tcW w:w="1418" w:type="dxa"/>
+            <w:tcBorders>
+              <w:top w:val="nil"/>
+              <w:left w:val="nil"/>
+              <w:bottom w:val="single" w:sz="8" w:space="0" w:color="000000"/>
+              <w:right w:val="single" w:sz="8" w:space="0" w:color="000000"/>
+            </w:tcBorders>
+            <w:shd w:val="clear" w:color="auto" w:fill="auto"/>
+            <w:tcMar>
+              <w:top w:w="100" w:type="dxa"/>
+              <w:left w:w="100" w:type="dxa"/>
+              <w:bottom w:w="100" w:type="dxa"/>
+              <w:right w:w="100" w:type="dxa"/>
+            </w:tcMar>
+          </w:tcPr>
+          <w:p>
+            <w:pPr>
+              <w:spacing w:before="240" w:after="240"/>
+              <w:ind w:left="120"/>
+            </w:pPr>
+            <w:r>
+              <w:t xml:space="preserve"> </w:t>
+            </w:r>
+          </w:p>
+        </w:tc>
+        <w:tc>
+          <w:tcPr>
+            <w:tcW w:w="1701" w:type="dxa"/>
+            <w:tcBorders>
+              <w:top w:val="nil"/>
+              <w:left w:val="nil"/>
+              <w:bottom w:val="single" w:sz="8" w:space="0" w:color="000000"/>
+              <w:right w:val="single" w:sz="8" w:space="0" w:color="000000"/>
+            </w:tcBorders>
+            <w:shd w:val="clear" w:color="auto" w:fill="auto"/>
+            <w:tcMar>
+              <w:top w:w="100" w:type="dxa"/>
+              <w:left w:w="100" w:type="dxa"/>
+              <w:bottom w:w="100" w:type="dxa"/>
+              <w:right w:w="100" w:type="dxa"/>
+            </w:tcMar>
+          </w:tcPr>
+          <w:p>
+            <w:pPr>
+              <w:spacing w:before="240" w:after="240"/>
+              <w:ind w:left="120"/>
+              <w:rPr>
+                <w:color w:val="0000FF"/>
+                <w:lang w:val="es-ES"/>
+              </w:rPr>
+            </w:pPr>
+            <w:r>
+              <w:t>Vista de Inicio de Sesi</w:t>
+            </w:r>
+            <w:r>
+              <w:rPr>
+                <w:lang w:val="es-ES"/>
+              </w:rPr>
+              <w:t>ón</w:t>
+            </w:r>
+          </w:p>
+        </w:tc>
+        <w:tc>
+          <w:tcPr>
+            <w:tcW w:w="1559" w:type="dxa"/>
+            <w:tcBorders>
+              <w:top w:val="nil"/>
+              <w:left w:val="nil"/>
+              <w:bottom w:val="single" w:sz="8" w:space="0" w:color="000000"/>
+              <w:right w:val="single" w:sz="8" w:space="0" w:color="000000"/>
+            </w:tcBorders>
+            <w:shd w:val="clear" w:color="auto" w:fill="auto"/>
+            <w:tcMar>
+              <w:top w:w="100" w:type="dxa"/>
+              <w:left w:w="100" w:type="dxa"/>
+              <w:bottom w:w="100" w:type="dxa"/>
+              <w:right w:w="100" w:type="dxa"/>
+            </w:tcMar>
+          </w:tcPr>
+          <w:p>
+            <w:pPr>
+              <w:spacing w:before="240" w:after="240"/>
+              <w:rPr>
+                <w:color w:val="FF0000"/>
+                <w:lang w:val="es-PE"/>
+              </w:rPr>
+            </w:pPr>
+            <w:r>
+              <w:t>Como se esperaba.</w:t>
+            </w:r>
+          </w:p>
+        </w:tc>
+        <w:tc>
+          <w:tcPr>
+            <w:tcW w:w="1276" w:type="dxa"/>
+            <w:tcBorders>
+              <w:top w:val="nil"/>
+              <w:left w:val="nil"/>
+              <w:bottom w:val="single" w:sz="8" w:space="0" w:color="000000"/>
+              <w:right w:val="single" w:sz="8" w:space="0" w:color="000000"/>
+            </w:tcBorders>
+            <w:shd w:val="clear" w:color="auto" w:fill="auto"/>
+            <w:tcMar>
+              <w:top w:w="100" w:type="dxa"/>
+              <w:left w:w="100" w:type="dxa"/>
+              <w:bottom w:w="100" w:type="dxa"/>
+              <w:right w:w="100" w:type="dxa"/>
+            </w:tcMar>
+          </w:tcPr>
+          <w:p>
+            <w:pPr>
+              <w:spacing w:before="240" w:after="240"/>
+              <w:rPr>
+                <w:lang w:val="es-PE"/>
+              </w:rPr>
+            </w:pPr>
+            <w:r>
+              <w:rPr>
+                <w:color w:val="365F91" w:themeColor="accent1" w:themeShade="BF"/>
+              </w:rPr>
+              <w:t>Pasa</w:t>
+            </w:r>
+          </w:p>
+        </w:tc>
+        <w:tc>
+          <w:tcPr>
+            <w:tcW w:w="1238" w:type="dxa"/>
+            <w:tcBorders>
+              <w:top w:val="nil"/>
+              <w:left w:val="nil"/>
+              <w:bottom w:val="single" w:sz="8" w:space="0" w:color="000000"/>
+              <w:right w:val="single" w:sz="8" w:space="0" w:color="000000"/>
+            </w:tcBorders>
+            <w:shd w:val="clear" w:color="auto" w:fill="auto"/>
+            <w:tcMar>
+              <w:top w:w="100" w:type="dxa"/>
+              <w:left w:w="100" w:type="dxa"/>
+              <w:bottom w:w="100" w:type="dxa"/>
+              <w:right w:w="100" w:type="dxa"/>
+            </w:tcMar>
+          </w:tcPr>
+          <w:p>
+            <w:pPr>
+              <w:spacing w:before="240" w:after="240"/>
+              <w:rPr>
+                <w:lang w:val="es-PE"/>
+              </w:rPr>
+            </w:pPr>
+          </w:p>
+        </w:tc>
+      </w:tr>
+    </w:tbl>
+    <w:p>
+      <w:pPr>
+        <w:spacing w:before="240" w:after="240"/>
+        <w:rPr>
+          <w:b/>
+          <w:color w:val="1F497D" w:themeColor="text2"/>
+          <w:u w:val="single"/>
+        </w:rPr>
+      </w:pPr>
+    </w:p>
+    <w:p>
+      <w:pPr>
+        <w:spacing w:before="240" w:after="240"/>
+        <w:rPr>
+          <w:b/>
+          <w:color w:val="1F497D" w:themeColor="text2"/>
+          <w:u w:val="single"/>
+        </w:rPr>
+      </w:pPr>
+    </w:p>
+    <w:p>
+      <w:pPr>
+        <w:spacing w:before="240" w:after="240"/>
+        <w:rPr>
+          <w:b/>
+          <w:color w:val="1F497D" w:themeColor="text2"/>
+          <w:u w:val="single"/>
+        </w:rPr>
+      </w:pPr>
+    </w:p>
+    <w:p>
+      <w:pPr>
+        <w:spacing w:before="240" w:after="240"/>
+        <w:rPr>
+          <w:b/>
+          <w:color w:val="1F497D" w:themeColor="text2"/>
+          <w:u w:val="single"/>
+        </w:rPr>
+      </w:pPr>
+    </w:p>
+    <w:p>
+      <w:pPr>
+        <w:spacing w:before="240" w:after="240"/>
+        <w:rPr>
+          <w:b/>
+          <w:color w:val="1F497D" w:themeColor="text2"/>
+          <w:u w:val="single"/>
+        </w:rPr>
+      </w:pPr>
+    </w:p>
+    <w:p>
+      <w:pPr>
+        <w:spacing w:before="240" w:after="240"/>
+        <w:rPr>
+          <w:b/>
+          <w:color w:val="1F497D" w:themeColor="text2"/>
+          <w:u w:val="single"/>
+        </w:rPr>
+      </w:pPr>
+    </w:p>
+    <w:p>
+      <w:pPr>
+        <w:spacing w:before="240" w:after="240"/>
+        <w:rPr>
+          <w:b/>
+          <w:color w:val="1F497D" w:themeColor="text2"/>
+          <w:u w:val="single"/>
+        </w:rPr>
+      </w:pPr>
+    </w:p>
+    <w:p>
+      <w:pPr>
+        <w:spacing w:before="240" w:after="240"/>
+        <w:rPr>
+          <w:b/>
+          <w:color w:val="1F497D" w:themeColor="text2"/>
+          <w:u w:val="single"/>
+        </w:rPr>
+      </w:pPr>
+    </w:p>
+    <w:p>
+      <w:pPr>
+        <w:spacing w:before="240" w:after="240"/>
+        <w:rPr>
+          <w:b/>
+          <w:color w:val="1F497D" w:themeColor="text2"/>
+          <w:u w:val="single"/>
+        </w:rPr>
+      </w:pPr>
+    </w:p>
+    <w:p>
+      <w:pPr>
+        <w:spacing w:before="240" w:after="240"/>
+        <w:rPr>
+          <w:b/>
+          <w:color w:val="1F497D" w:themeColor="text2"/>
+        </w:rPr>
+      </w:pPr>
+      <w:r>
+        <w:rPr>
+          <w:b/>
+          <w:color w:val="1F497D" w:themeColor="text2"/>
+          <w:u w:val="single"/>
+        </w:rPr>
+        <w:lastRenderedPageBreak/>
+        <w:t>FICHA CONJUNTO DE DATOS DE PRUEBA</w:t>
+      </w:r>
+    </w:p>
+    <w:tbl>
+      <w:tblPr>
+        <w:tblW w:w="9025" w:type="dxa"/>
+        <w:tblBorders>
+          <w:top w:val="nil"/>
+          <w:left w:val="nil"/>
+          <w:bottom w:val="nil"/>
+          <w:right w:val="nil"/>
+          <w:insideH w:val="nil"/>
+          <w:insideV w:val="nil"/>
+        </w:tblBorders>
+        <w:tblLayout w:type="fixed"/>
+        <w:tblLook w:val="0600" w:firstRow="0" w:lastRow="0" w:firstColumn="0" w:lastColumn="0" w:noHBand="1" w:noVBand="1"/>
+      </w:tblPr>
+      <w:tblGrid>
+        <w:gridCol w:w="2145"/>
+        <w:gridCol w:w="2223"/>
+        <w:gridCol w:w="2355"/>
+        <w:gridCol w:w="2302"/>
+      </w:tblGrid>
+      <w:tr>
+        <w:trPr>
+          <w:trHeight w:val="465"/>
+        </w:trPr>
+        <w:tc>
+          <w:tcPr>
+            <w:tcW w:w="9025" w:type="dxa"/>
+            <w:gridSpan w:val="4"/>
+            <w:tcBorders>
+              <w:top w:val="single" w:sz="8" w:space="0" w:color="000000"/>
+              <w:left w:val="single" w:sz="8" w:space="0" w:color="000000"/>
+              <w:bottom w:val="single" w:sz="8" w:space="0" w:color="000000"/>
+              <w:right w:val="single" w:sz="8" w:space="0" w:color="000000"/>
+            </w:tcBorders>
+            <w:shd w:val="clear" w:color="auto" w:fill="auto"/>
+            <w:tcMar>
+              <w:top w:w="100" w:type="dxa"/>
+              <w:left w:w="100" w:type="dxa"/>
+              <w:bottom w:w="100" w:type="dxa"/>
+              <w:right w:w="100" w:type="dxa"/>
+            </w:tcMar>
+          </w:tcPr>
+          <w:p>
+            <w:pPr>
+              <w:spacing w:before="240" w:after="240"/>
+              <w:jc w:val="center"/>
+              <w:rPr>
+                <w:b/>
+              </w:rPr>
+            </w:pPr>
+            <w:r>
+              <w:rPr>
+                <w:b/>
+              </w:rPr>
+              <w:t>Conjuntos de datos de prueba</w:t>
+            </w:r>
+          </w:p>
+        </w:tc>
+      </w:tr>
+      <w:tr>
+        <w:trPr>
+          <w:trHeight w:val="465"/>
+        </w:trPr>
+        <w:tc>
+          <w:tcPr>
+            <w:tcW w:w="2145" w:type="dxa"/>
+            <w:tcBorders>
+              <w:top w:val="nil"/>
+              <w:left w:val="single" w:sz="8" w:space="0" w:color="000000"/>
+              <w:bottom w:val="single" w:sz="8" w:space="0" w:color="000000"/>
+              <w:right w:val="single" w:sz="8" w:space="0" w:color="000000"/>
+            </w:tcBorders>
+            <w:shd w:val="clear" w:color="auto" w:fill="auto"/>
+            <w:tcMar>
+              <w:top w:w="100" w:type="dxa"/>
+              <w:left w:w="100" w:type="dxa"/>
+              <w:bottom w:w="100" w:type="dxa"/>
+              <w:right w:w="100" w:type="dxa"/>
+            </w:tcMar>
+          </w:tcPr>
+          <w:p>
+            <w:pPr>
+              <w:spacing w:before="240" w:after="240"/>
+              <w:jc w:val="center"/>
+              <w:rPr>
+                <w:b/>
+                <w:color w:val="1F497D" w:themeColor="text2"/>
+                <w:sz w:val="20"/>
+                <w:szCs w:val="20"/>
+              </w:rPr>
+            </w:pPr>
+            <w:r>
+              <w:rPr>
+                <w:b/>
+                <w:color w:val="1F497D" w:themeColor="text2"/>
+                <w:sz w:val="20"/>
+                <w:szCs w:val="20"/>
+              </w:rPr>
+              <w:t>Tipo de datos</w:t>
+            </w:r>
+          </w:p>
+        </w:tc>
+        <w:tc>
+          <w:tcPr>
+            <w:tcW w:w="2223" w:type="dxa"/>
+            <w:tcBorders>
+              <w:top w:val="nil"/>
+              <w:left w:val="nil"/>
+              <w:bottom w:val="single" w:sz="8" w:space="0" w:color="000000"/>
+              <w:right w:val="single" w:sz="8" w:space="0" w:color="000000"/>
+            </w:tcBorders>
+            <w:shd w:val="clear" w:color="auto" w:fill="auto"/>
+            <w:tcMar>
+              <w:top w:w="100" w:type="dxa"/>
+              <w:left w:w="100" w:type="dxa"/>
+              <w:bottom w:w="100" w:type="dxa"/>
+              <w:right w:w="100" w:type="dxa"/>
+            </w:tcMar>
+          </w:tcPr>
+          <w:p>
+            <w:pPr>
+              <w:spacing w:before="240" w:after="240"/>
+              <w:jc w:val="center"/>
+              <w:rPr>
+                <w:b/>
+                <w:color w:val="1F497D" w:themeColor="text2"/>
+                <w:sz w:val="20"/>
+                <w:szCs w:val="20"/>
+              </w:rPr>
+            </w:pPr>
+            <w:r>
+              <w:rPr>
+                <w:b/>
+                <w:color w:val="1F497D" w:themeColor="text2"/>
+                <w:sz w:val="20"/>
+                <w:szCs w:val="20"/>
+              </w:rPr>
+              <w:t>Conjunto de datos 1</w:t>
+            </w:r>
+          </w:p>
+        </w:tc>
+        <w:tc>
+          <w:tcPr>
+            <w:tcW w:w="2355" w:type="dxa"/>
+            <w:tcBorders>
+              <w:top w:val="nil"/>
+              <w:left w:val="nil"/>
+              <w:bottom w:val="single" w:sz="8" w:space="0" w:color="000000"/>
+              <w:right w:val="single" w:sz="8" w:space="0" w:color="000000"/>
+            </w:tcBorders>
+            <w:shd w:val="clear" w:color="auto" w:fill="auto"/>
+            <w:tcMar>
+              <w:top w:w="100" w:type="dxa"/>
+              <w:left w:w="100" w:type="dxa"/>
+              <w:bottom w:w="100" w:type="dxa"/>
+              <w:right w:w="100" w:type="dxa"/>
+            </w:tcMar>
+          </w:tcPr>
+          <w:p>
+            <w:pPr>
+              <w:spacing w:before="240" w:after="240"/>
+              <w:jc w:val="center"/>
+              <w:rPr>
+                <w:b/>
+                <w:color w:val="1F497D" w:themeColor="text2"/>
+                <w:sz w:val="20"/>
+                <w:szCs w:val="20"/>
+              </w:rPr>
+            </w:pPr>
+            <w:r>
+              <w:rPr>
+                <w:b/>
+                <w:color w:val="1F497D" w:themeColor="text2"/>
+                <w:sz w:val="20"/>
+                <w:szCs w:val="20"/>
+              </w:rPr>
+              <w:t>Conjunto de datos 2</w:t>
+            </w:r>
+          </w:p>
+        </w:tc>
+        <w:tc>
+          <w:tcPr>
+            <w:tcW w:w="2302" w:type="dxa"/>
+            <w:tcBorders>
+              <w:top w:val="nil"/>
+              <w:left w:val="nil"/>
+              <w:bottom w:val="single" w:sz="8" w:space="0" w:color="000000"/>
+              <w:right w:val="single" w:sz="8" w:space="0" w:color="000000"/>
+            </w:tcBorders>
+            <w:shd w:val="clear" w:color="auto" w:fill="auto"/>
+            <w:tcMar>
+              <w:top w:w="100" w:type="dxa"/>
+              <w:left w:w="100" w:type="dxa"/>
+              <w:bottom w:w="100" w:type="dxa"/>
+              <w:right w:w="100" w:type="dxa"/>
+            </w:tcMar>
+          </w:tcPr>
+          <w:p>
+            <w:pPr>
+              <w:spacing w:before="240" w:after="240"/>
+              <w:jc w:val="center"/>
+              <w:rPr>
+                <w:b/>
+                <w:color w:val="1F497D" w:themeColor="text2"/>
+                <w:sz w:val="20"/>
+                <w:szCs w:val="20"/>
+              </w:rPr>
+            </w:pPr>
+            <w:r>
+              <w:rPr>
+                <w:b/>
+                <w:color w:val="1F497D" w:themeColor="text2"/>
+                <w:sz w:val="20"/>
+                <w:szCs w:val="20"/>
+              </w:rPr>
+              <w:t>Conjunto de datos 3</w:t>
+            </w:r>
+          </w:p>
+        </w:tc>
+      </w:tr>
+      <w:tr>
+        <w:trPr>
+          <w:trHeight w:val="735"/>
+        </w:trPr>
+        <w:tc>
+          <w:tcPr>
+            <w:tcW w:w="2145" w:type="dxa"/>
+            <w:tcBorders>
+              <w:top w:val="nil"/>
+              <w:left w:val="single" w:sz="8" w:space="0" w:color="000000"/>
+              <w:bottom w:val="single" w:sz="8" w:space="0" w:color="000000"/>
+              <w:right w:val="single" w:sz="8" w:space="0" w:color="000000"/>
+            </w:tcBorders>
+            <w:shd w:val="clear" w:color="auto" w:fill="auto"/>
+            <w:tcMar>
+              <w:top w:w="100" w:type="dxa"/>
+              <w:left w:w="100" w:type="dxa"/>
+              <w:bottom w:w="100" w:type="dxa"/>
+              <w:right w:w="100" w:type="dxa"/>
+            </w:tcMar>
+          </w:tcPr>
+          <w:p>
+            <w:pPr>
+              <w:spacing w:before="240" w:after="240"/>
+              <w:jc w:val="center"/>
+              <w:rPr>
+                <w:b/>
+                <w:color w:val="1F497D" w:themeColor="text2"/>
+              </w:rPr>
+            </w:pPr>
+            <w:r>
+              <w:rPr>
+                <w:b/>
+                <w:color w:val="1F497D" w:themeColor="text2"/>
+              </w:rPr>
+              <w:t>Usuario</w:t>
+            </w:r>
+          </w:p>
+        </w:tc>
+        <w:tc>
+          <w:tcPr>
+            <w:tcW w:w="2223" w:type="dxa"/>
+            <w:tcBorders>
+              <w:top w:val="nil"/>
+              <w:left w:val="nil"/>
+              <w:bottom w:val="single" w:sz="8" w:space="0" w:color="000000"/>
+              <w:right w:val="single" w:sz="8" w:space="0" w:color="000000"/>
+            </w:tcBorders>
+            <w:shd w:val="clear" w:color="auto" w:fill="auto"/>
+            <w:tcMar>
+              <w:top w:w="100" w:type="dxa"/>
+              <w:left w:w="100" w:type="dxa"/>
+              <w:bottom w:w="100" w:type="dxa"/>
+              <w:right w:w="100" w:type="dxa"/>
+            </w:tcMar>
+          </w:tcPr>
+          <w:p>
+            <w:pPr>
+              <w:spacing w:before="240" w:after="240"/>
+              <w:rPr>
+                <w:color w:val="1F497D" w:themeColor="text2"/>
+              </w:rPr>
+            </w:pPr>
+            <w:r>
+              <w:rPr>
+                <w:color w:val="1F497D" w:themeColor="text2"/>
+              </w:rPr>
+              <w:t>admin</w:t>
+            </w:r>
+          </w:p>
+        </w:tc>
+        <w:tc>
+          <w:tcPr>
+            <w:tcW w:w="2355" w:type="dxa"/>
+            <w:tcBorders>
+              <w:top w:val="nil"/>
+              <w:left w:val="nil"/>
+              <w:bottom w:val="single" w:sz="8" w:space="0" w:color="000000"/>
+              <w:right w:val="single" w:sz="8" w:space="0" w:color="000000"/>
+            </w:tcBorders>
+            <w:shd w:val="clear" w:color="auto" w:fill="auto"/>
+            <w:tcMar>
+              <w:top w:w="100" w:type="dxa"/>
+              <w:left w:w="100" w:type="dxa"/>
+              <w:bottom w:w="100" w:type="dxa"/>
+              <w:right w:w="100" w:type="dxa"/>
+            </w:tcMar>
+          </w:tcPr>
+          <w:p>
+            <w:pPr>
+              <w:spacing w:before="240" w:after="240"/>
+              <w:rPr>
+                <w:color w:val="1F497D" w:themeColor="text2"/>
+              </w:rPr>
+            </w:pPr>
+          </w:p>
+        </w:tc>
+        <w:tc>
+          <w:tcPr>
+            <w:tcW w:w="2302" w:type="dxa"/>
+            <w:tcBorders>
+              <w:top w:val="nil"/>
+              <w:left w:val="nil"/>
+              <w:bottom w:val="single" w:sz="8" w:space="0" w:color="000000"/>
+              <w:right w:val="single" w:sz="8" w:space="0" w:color="000000"/>
+            </w:tcBorders>
+            <w:shd w:val="clear" w:color="auto" w:fill="auto"/>
+            <w:tcMar>
+              <w:top w:w="100" w:type="dxa"/>
+              <w:left w:w="100" w:type="dxa"/>
+              <w:bottom w:w="100" w:type="dxa"/>
+              <w:right w:w="100" w:type="dxa"/>
+            </w:tcMar>
+          </w:tcPr>
+          <w:p>
+            <w:pPr>
+              <w:spacing w:before="240" w:after="240"/>
+              <w:rPr>
+                <w:color w:val="1F497D" w:themeColor="text2"/>
+              </w:rPr>
+            </w:pPr>
+          </w:p>
+        </w:tc>
+      </w:tr>
+      <w:tr>
+        <w:trPr>
+          <w:trHeight w:val="465"/>
+        </w:trPr>
+        <w:tc>
+          <w:tcPr>
+            <w:tcW w:w="2145" w:type="dxa"/>
+            <w:tcBorders>
+              <w:top w:val="nil"/>
+              <w:left w:val="single" w:sz="8" w:space="0" w:color="000000"/>
+              <w:bottom w:val="single" w:sz="8" w:space="0" w:color="000000"/>
+              <w:right w:val="single" w:sz="8" w:space="0" w:color="000000"/>
+            </w:tcBorders>
+            <w:shd w:val="clear" w:color="auto" w:fill="auto"/>
+            <w:tcMar>
+              <w:top w:w="100" w:type="dxa"/>
+              <w:left w:w="100" w:type="dxa"/>
+              <w:bottom w:w="100" w:type="dxa"/>
+              <w:right w:w="100" w:type="dxa"/>
+            </w:tcMar>
+          </w:tcPr>
+          <w:p>
+            <w:pPr>
+              <w:spacing w:before="240" w:after="240"/>
+              <w:jc w:val="center"/>
+              <w:rPr>
+                <w:b/>
+                <w:color w:val="1F497D" w:themeColor="text2"/>
+              </w:rPr>
+            </w:pPr>
+            <w:r>
+              <w:rPr>
+                <w:b/>
+                <w:color w:val="1F497D" w:themeColor="text2"/>
+              </w:rPr>
+              <w:t>Password</w:t>
+            </w:r>
+          </w:p>
+        </w:tc>
+        <w:tc>
+          <w:tcPr>
+            <w:tcW w:w="2223" w:type="dxa"/>
+            <w:tcBorders>
+              <w:top w:val="nil"/>
+              <w:left w:val="nil"/>
+              <w:bottom w:val="single" w:sz="8" w:space="0" w:color="000000"/>
+              <w:right w:val="single" w:sz="8" w:space="0" w:color="000000"/>
+            </w:tcBorders>
+            <w:shd w:val="clear" w:color="auto" w:fill="auto"/>
+            <w:tcMar>
+              <w:top w:w="100" w:type="dxa"/>
+              <w:left w:w="100" w:type="dxa"/>
+              <w:bottom w:w="100" w:type="dxa"/>
+              <w:right w:w="100" w:type="dxa"/>
+            </w:tcMar>
+          </w:tcPr>
+          <w:p>
+            <w:pPr>
+              <w:spacing w:before="240" w:after="240"/>
+              <w:rPr>
+                <w:color w:val="1F497D" w:themeColor="text2"/>
+              </w:rPr>
+            </w:pPr>
+            <w:r>
+              <w:rPr>
+                <w:color w:val="1F497D" w:themeColor="text2"/>
+              </w:rPr>
+              <w:t>Admin2021</w:t>
+            </w:r>
+          </w:p>
+        </w:tc>
+        <w:tc>
+          <w:tcPr>
+            <w:tcW w:w="2355" w:type="dxa"/>
+            <w:tcBorders>
+              <w:top w:val="nil"/>
+              <w:left w:val="nil"/>
+              <w:bottom w:val="single" w:sz="8" w:space="0" w:color="000000"/>
+              <w:right w:val="single" w:sz="8" w:space="0" w:color="000000"/>
+            </w:tcBorders>
+            <w:shd w:val="clear" w:color="auto" w:fill="auto"/>
+            <w:tcMar>
+              <w:top w:w="100" w:type="dxa"/>
+              <w:left w:w="100" w:type="dxa"/>
+              <w:bottom w:w="100" w:type="dxa"/>
+              <w:right w:w="100" w:type="dxa"/>
+            </w:tcMar>
+          </w:tcPr>
+          <w:p>
+            <w:pPr>
+              <w:spacing w:before="240" w:after="240"/>
+              <w:rPr>
+                <w:color w:val="1F497D" w:themeColor="text2"/>
+              </w:rPr>
+            </w:pPr>
+          </w:p>
+        </w:tc>
+        <w:tc>
+          <w:tcPr>
+            <w:tcW w:w="2302" w:type="dxa"/>
+            <w:tcBorders>
+              <w:top w:val="nil"/>
+              <w:left w:val="nil"/>
+              <w:bottom w:val="single" w:sz="8" w:space="0" w:color="000000"/>
+              <w:right w:val="single" w:sz="8" w:space="0" w:color="000000"/>
+            </w:tcBorders>
+            <w:shd w:val="clear" w:color="auto" w:fill="auto"/>
+            <w:tcMar>
+              <w:top w:w="100" w:type="dxa"/>
+              <w:left w:w="100" w:type="dxa"/>
+              <w:bottom w:w="100" w:type="dxa"/>
+              <w:right w:w="100" w:type="dxa"/>
+            </w:tcMar>
+          </w:tcPr>
+          <w:p>
+            <w:pPr>
+              <w:spacing w:before="240" w:after="240"/>
+              <w:rPr>
+                <w:color w:val="1F497D" w:themeColor="text2"/>
+              </w:rPr>
+            </w:pPr>
+          </w:p>
+        </w:tc>
+      </w:tr>
+    </w:tbl>
+    <w:p>
+      <w:pPr>
+        <w:spacing w:before="240" w:after="240"/>
+        <w:rPr>
+          <w:b/>
+          <w:color w:val="FF0000"/>
+          <w:highlight w:val="yellow"/>
+          <w:u w:val="single"/>
+          <w:lang w:val="en-US"/>
+        </w:rPr>
+      </w:pPr>
+    </w:p>
     <w:p>
       <w:pPr>
         <w:spacing w:before="240" w:after="240"/>
@@ -2203,7 +4549,7 @@
 </file>
 
 <file path=word/styles.xml><?xml version="1.0" encoding="utf-8"?>
-<w:styles xmlns:mc="http://schemas.openxmlformats.org/markup-compatibility/2006" xmlns:r="http://schemas.openxmlformats.org/officeDocument/2006/relationships" xmlns:w="http://schemas.openxmlformats.org/wordprocessingml/2006/main" xmlns:w14="http://schemas.microsoft.com/office/word/2010/wordml" xmlns:w15="http://schemas.microsoft.com/office/word/2012/wordml" xmlns:w16cex="http://schemas.microsoft.com/office/word/2018/wordml/cex" xmlns:w16cid="http://schemas.microsoft.com/office/word/2016/wordml/cid" xmlns:w16="http://schemas.microsoft.com/office/word/2018/wordml" xmlns:w16se="http://schemas.microsoft.com/office/word/2015/wordml/symex" mc:Ignorable="w14 w15 w16se w16cid w16 w16cex">
+<w:styles xmlns:mc="http://schemas.openxmlformats.org/markup-compatibility/2006" xmlns:r="http://schemas.openxmlformats.org/officeDocument/2006/relationships" xmlns:w="http://schemas.openxmlformats.org/wordprocessingml/2006/main" xmlns:w14="http://schemas.microsoft.com/office/word/2010/wordml" xmlns:w15="http://schemas.microsoft.com/office/word/2012/wordml" xmlns:w16cex="http://schemas.microsoft.com/office/word/2018/wordml/cex" xmlns:w16cid="http://schemas.microsoft.com/office/word/2016/wordml/cid" xmlns:w16="http://schemas.microsoft.com/office/word/2018/wordml" xmlns:w16sdtdh="http://schemas.microsoft.com/office/word/2020/wordml/sdtdatahash" xmlns:w16se="http://schemas.microsoft.com/office/word/2015/wordml/symex" mc:Ignorable="w14 w15 w16se w16cid w16 w16cex w16sdtdh">
   <w:docDefaults>
     <w:rPrDefault>
       <w:rPr>

</xml_diff>